<commit_message>
aplikacija i logicka matrica
</commit_message>
<xml_diff>
--- a/Faza planiranja/Logicka matrica.docx
+++ b/Faza planiranja/Logicka matrica.docx
@@ -1,6 +1,6 @@
 
 <file path=word/document.xml><?xml version="1.0" encoding="utf-8"?>
-<w:document xmlns:wpc="http://schemas.microsoft.com/office/word/2010/wordprocessingCanvas" xmlns:cx="http://schemas.microsoft.com/office/drawing/2014/chartex" xmlns:mc="http://schemas.openxmlformats.org/markup-compatibility/2006" xmlns:o="urn:schemas-microsoft-com:office:office" xmlns:r="http://schemas.openxmlformats.org/officeDocument/2006/relationships" xmlns:m="http://schemas.openxmlformats.org/officeDocument/2006/math" xmlns:v="urn:schemas-microsoft-com:vml" xmlns:wp14="http://schemas.microsoft.com/office/word/2010/wordprocessingDrawing" xmlns:wp="http://schemas.openxmlformats.org/drawingml/2006/wordprocessingDrawing" xmlns:w10="urn:schemas-microsoft-com:office:word" xmlns:w="http://schemas.openxmlformats.org/wordprocessingml/2006/main" xmlns:w14="http://schemas.microsoft.com/office/word/2010/wordml" xmlns:w15="http://schemas.microsoft.com/office/word/2012/wordml" xmlns:w16se="http://schemas.microsoft.com/office/word/2015/wordml/symex" xmlns:wpg="http://schemas.microsoft.com/office/word/2010/wordprocessingGroup" xmlns:wpi="http://schemas.microsoft.com/office/word/2010/wordprocessingInk" xmlns:wne="http://schemas.microsoft.com/office/word/2006/wordml" xmlns:wps="http://schemas.microsoft.com/office/word/2010/wordprocessingShape" mc:Ignorable="w14 w15 w16se wp14">
+<w:document xmlns:wpc="http://schemas.microsoft.com/office/word/2010/wordprocessingCanvas" xmlns:mc="http://schemas.openxmlformats.org/markup-compatibility/2006" xmlns:o="urn:schemas-microsoft-com:office:office" xmlns:r="http://schemas.openxmlformats.org/officeDocument/2006/relationships" xmlns:m="http://schemas.openxmlformats.org/officeDocument/2006/math" xmlns:v="urn:schemas-microsoft-com:vml" xmlns:wp14="http://schemas.microsoft.com/office/word/2010/wordprocessingDrawing" xmlns:wp="http://schemas.openxmlformats.org/drawingml/2006/wordprocessingDrawing" xmlns:w10="urn:schemas-microsoft-com:office:word" xmlns:w="http://schemas.openxmlformats.org/wordprocessingml/2006/main" xmlns:w14="http://schemas.microsoft.com/office/word/2010/wordml" xmlns:wpg="http://schemas.microsoft.com/office/word/2010/wordprocessingGroup" xmlns:wpi="http://schemas.microsoft.com/office/word/2010/wordprocessingInk" xmlns:wne="http://schemas.microsoft.com/office/word/2006/wordml" xmlns:wps="http://schemas.microsoft.com/office/word/2010/wordprocessingShape" mc:Ignorable="w14 wp14">
   <w:body>
     <w:p>
       <w:pPr>
@@ -6124,7 +6124,17 @@
                 <w:szCs w:val="20"/>
                 <w:lang w:val="sr-Latn-RS"/>
               </w:rPr>
-              <w:t>I.1.1. 500 osoba iz ciljne grupe je popunilo 5 različitih anketa.</w:t>
+              <w:t>I.1.1. 5</w:t>
+            </w:r>
+            <w:r>
+              <w:rPr>
+                <w:bCs/>
+                <w:color w:val="000000"/>
+                <w:sz w:val="20"/>
+                <w:szCs w:val="20"/>
+                <w:lang w:val="sr-Latn-RS"/>
+              </w:rPr>
+              <w:t>0 osoba iz ciljne grupe je popunilo 5 različitih anketa.</w:t>
             </w:r>
           </w:p>
           <w:p>
@@ -6277,7 +6287,7 @@
                 <w:szCs w:val="20"/>
                 <w:lang w:val="sr-Latn-RS"/>
               </w:rPr>
-              <w:t xml:space="preserve">15 osoba iz 6 partnerskih organizacija uspešno odradilo anketu o iskustvima i kapacitetima </w:t>
+              <w:t xml:space="preserve">5 osoba iz 6 partnerskih organizacija uspešno odradilo anketu o iskustvima i kapacitetima </w:t>
             </w:r>
             <w:r>
               <w:rPr>
@@ -6496,7 +6506,7 @@
                 <w:szCs w:val="20"/>
                 <w:lang w:val="sr-Latn-RS"/>
               </w:rPr>
-              <w:t>15 osoba iz 6 partnerskih organizacija uspešno popunilo anketu o iskustvima partnera i njihovom pristupu sportskim terenima.</w:t>
+              <w:t>5 osoba iz 6 partnerskih organizacija uspešno popunilo anketu o iskustvima partnera i njihovom pristupu sportskim terenima.</w:t>
             </w:r>
           </w:p>
           <w:p>
@@ -7098,7 +7108,67 @@
                 <w:szCs w:val="20"/>
                 <w:lang w:val="sr-Latn-RS"/>
               </w:rPr>
-              <w:t>.2. Uspešna organizacija putovanja za 15 članova osoblja u 4 odlazak osoblja.</w:t>
+              <w:t>.2. Uspe</w:t>
+            </w:r>
+            <w:r>
+              <w:rPr>
+                <w:bCs/>
+                <w:color w:val="000000"/>
+                <w:sz w:val="20"/>
+                <w:szCs w:val="20"/>
+                <w:lang w:val="sr-Latn-RS"/>
+              </w:rPr>
+              <w:t>šna organizacija putovanja za 2</w:t>
+            </w:r>
+            <w:r>
+              <w:rPr>
+                <w:bCs/>
+                <w:color w:val="000000"/>
+                <w:sz w:val="20"/>
+                <w:szCs w:val="20"/>
+                <w:lang w:val="sr-Latn-RS"/>
+              </w:rPr>
+              <w:t xml:space="preserve"> član</w:t>
+            </w:r>
+            <w:r>
+              <w:rPr>
+                <w:bCs/>
+                <w:color w:val="000000"/>
+                <w:sz w:val="20"/>
+                <w:szCs w:val="20"/>
+                <w:lang w:val="sr-Latn-RS"/>
+              </w:rPr>
+              <w:t>a</w:t>
+            </w:r>
+            <w:r>
+              <w:rPr>
+                <w:bCs/>
+                <w:color w:val="000000"/>
+                <w:sz w:val="20"/>
+                <w:szCs w:val="20"/>
+                <w:lang w:val="sr-Latn-RS"/>
+              </w:rPr>
+              <w:t xml:space="preserve"> osoblja u 4 </w:t>
+            </w:r>
+            <w:r>
+              <w:rPr>
+                <w:bCs/>
+                <w:color w:val="000000"/>
+                <w:sz w:val="20"/>
+                <w:szCs w:val="20"/>
+                <w:lang w:val="sr-Latn-RS"/>
+              </w:rPr>
+              <w:t>partnerske drzave</w:t>
+            </w:r>
+            <w:r>
+              <w:rPr>
+                <w:bCs/>
+                <w:color w:val="000000"/>
+                <w:sz w:val="20"/>
+                <w:szCs w:val="20"/>
+                <w:lang w:val="sr-Latn-RS"/>
+              </w:rPr>
+              <w:t>.</w:t>
             </w:r>
           </w:p>
           <w:p>
@@ -7144,7 +7214,57 @@
                 <w:szCs w:val="20"/>
                 <w:lang w:val="sr-Latn-RS"/>
               </w:rPr>
-              <w:t>.3. Izvršenje treninga za 9 članova partnerske zemlje i logistika za osoblja u 4 partnerskih zemalja i obuka osoblja.</w:t>
+              <w:t>.3. Izvršen je treninga jednog od</w:t>
+            </w:r>
+            <w:r>
+              <w:rPr>
+                <w:bCs/>
+                <w:color w:val="000000"/>
+                <w:sz w:val="20"/>
+                <w:szCs w:val="20"/>
+                <w:lang w:val="sr-Latn-RS"/>
+              </w:rPr>
+              <w:t xml:space="preserve"> članova </w:t>
+            </w:r>
+            <w:r>
+              <w:rPr>
+                <w:bCs/>
+                <w:color w:val="000000"/>
+                <w:sz w:val="20"/>
+                <w:szCs w:val="20"/>
+                <w:lang w:val="sr-Latn-RS"/>
+              </w:rPr>
+              <w:t xml:space="preserve">u </w:t>
+            </w:r>
+            <w:r>
+              <w:rPr>
+                <w:bCs/>
+                <w:color w:val="000000"/>
+                <w:sz w:val="20"/>
+                <w:szCs w:val="20"/>
+                <w:lang w:val="sr-Latn-RS"/>
+              </w:rPr>
+              <w:t>partnersk</w:t>
+            </w:r>
+            <w:r>
+              <w:rPr>
+                <w:bCs/>
+                <w:color w:val="000000"/>
+                <w:sz w:val="20"/>
+                <w:szCs w:val="20"/>
+                <w:lang w:val="sr-Latn-RS"/>
+              </w:rPr>
+              <w:t>oj zemlji</w:t>
+            </w:r>
+            <w:r>
+              <w:rPr>
+                <w:bCs/>
+                <w:color w:val="000000"/>
+                <w:sz w:val="20"/>
+                <w:szCs w:val="20"/>
+                <w:lang w:val="sr-Latn-RS"/>
+              </w:rPr>
+              <w:t xml:space="preserve"> i logistika za osoblja u 4 partnerskih zemalja i obuka osoblja.</w:t>
             </w:r>
           </w:p>
           <w:p>
@@ -7216,7 +7336,27 @@
                 <w:szCs w:val="20"/>
                 <w:lang w:val="sr-Latn-RS"/>
               </w:rPr>
-              <w:t>.5. Uspešno sastavljanje izvještaja o rezultatima treninga gde je 90% osoblja završilo trening  i njihovoj primjenjivosti.</w:t>
+              <w:t>.5. Uspešno sastavljanje izvještaja</w:t>
+            </w:r>
+            <w:r>
+              <w:rPr>
+                <w:bCs/>
+                <w:color w:val="000000"/>
+                <w:sz w:val="20"/>
+                <w:szCs w:val="20"/>
+                <w:lang w:val="sr-Latn-RS"/>
+              </w:rPr>
+              <w:t xml:space="preserve"> o rezultatima treninga gde je 5</w:t>
+            </w:r>
+            <w:r>
+              <w:rPr>
+                <w:bCs/>
+                <w:color w:val="000000"/>
+                <w:sz w:val="20"/>
+                <w:szCs w:val="20"/>
+                <w:lang w:val="sr-Latn-RS"/>
+              </w:rPr>
+              <w:t>0% osoblja završilo trening  i njihovoj primjenjivosti.</w:t>
             </w:r>
           </w:p>
           <w:p>
@@ -7252,7 +7392,27 @@
                 <w:szCs w:val="20"/>
                 <w:lang w:val="sr-Latn-RS"/>
               </w:rPr>
-              <w:t>.6. Uspešna organizacija povratnog putovanja za 15 članova osoblja iz 4 partnerske zemalje i logistika za povratak osoblja.</w:t>
+              <w:t>.6. Uspešna organi</w:t>
+            </w:r>
+            <w:r>
+              <w:rPr>
+                <w:bCs/>
+                <w:color w:val="000000"/>
+                <w:sz w:val="20"/>
+                <w:szCs w:val="20"/>
+                <w:lang w:val="sr-Latn-RS"/>
+              </w:rPr>
+              <w:t>zacija povratnog putovanja za 2 član</w:t>
+            </w:r>
+            <w:r>
+              <w:rPr>
+                <w:bCs/>
+                <w:color w:val="000000"/>
+                <w:sz w:val="20"/>
+                <w:szCs w:val="20"/>
+                <w:lang w:val="sr-Latn-RS"/>
+              </w:rPr>
+              <w:t>a osoblja iz 4 partnerske zemalje i logistika za povratak osoblja.</w:t>
             </w:r>
           </w:p>
           <w:p>
@@ -7631,7 +7791,23 @@
                 <w:szCs w:val="20"/>
                 <w:lang w:val="sr-Latn-RS"/>
               </w:rPr>
-              <w:t>radi promocije ekološke održivosti i važnosti očuvanja životne sredine, kao i o organizaciji inicijativa na kojima je učestovalo po 6 učesnika iz 6 zemalja.</w:t>
+              <w:t>radi promocije ekološke održivosti i važnosti očuvanja životne sredine, kao i o organizaciji inicijat</w:t>
+            </w:r>
+            <w:r>
+              <w:rPr>
+                <w:sz w:val="20"/>
+                <w:szCs w:val="20"/>
+                <w:lang w:val="sr-Latn-RS"/>
+              </w:rPr>
+              <w:t>iva na kojima je učestovalo po 6</w:t>
+            </w:r>
+            <w:r>
+              <w:rPr>
+                <w:sz w:val="20"/>
+                <w:szCs w:val="20"/>
+                <w:lang w:val="sr-Latn-RS"/>
+              </w:rPr>
+              <w:t xml:space="preserve"> učesnika iz 6 zemalja.</w:t>
             </w:r>
           </w:p>
           <w:p>
@@ -8669,7 +8845,16 @@
                 <w:szCs w:val="20"/>
                 <w:lang w:val="sr-Latn-RS"/>
               </w:rPr>
-              <w:t>. Uspešno je postavljanjo 600 buradi za sakupljanje kišnice.</w:t>
+              <w:t>. Uspešno je postavljanjo 3</w:t>
+            </w:r>
+            <w:r>
+              <w:rPr>
+                <w:bCs/>
+                <w:sz w:val="20"/>
+                <w:szCs w:val="20"/>
+                <w:lang w:val="sr-Latn-RS"/>
+              </w:rPr>
+              <w:t>00 buradi za sakupljanje kišnice.</w:t>
             </w:r>
           </w:p>
           <w:p>
@@ -8836,7 +9021,16 @@
                 <w:szCs w:val="20"/>
                 <w:lang w:val="sr-Latn-RS"/>
               </w:rPr>
-              <w:t>Uspešno je nabavljeno 600 buradi</w:t>
+              <w:t>Uspešno je nabavljeno 3</w:t>
+            </w:r>
+            <w:r>
+              <w:rPr>
+                <w:color w:val="000000"/>
+                <w:sz w:val="20"/>
+                <w:szCs w:val="20"/>
+                <w:lang w:val="sr-Latn-RS"/>
+              </w:rPr>
+              <w:t>00 buradi</w:t>
             </w:r>
             <w:r>
               <w:rPr>
@@ -9063,7 +9257,27 @@
                 <w:szCs w:val="20"/>
                 <w:lang w:val="sr-Latn-RS"/>
               </w:rPr>
-              <w:t>Angažovano je po 10 majstora  u svakoj državi.</w:t>
+              <w:t xml:space="preserve">Angažovano je po </w:t>
+            </w:r>
+            <w:r>
+              <w:rPr>
+                <w:color w:val="000000"/>
+                <w:sz w:val="20"/>
+                <w:szCs w:val="20"/>
+                <w:lang w:val="sr-Latn-RS"/>
+              </w:rPr>
+              <w:t>4</w:t>
+            </w:r>
+            <w:bookmarkStart w:id="7" w:name="_GoBack"/>
+            <w:bookmarkEnd w:id="7"/>
+            <w:r>
+              <w:rPr>
+                <w:color w:val="000000"/>
+                <w:sz w:val="20"/>
+                <w:szCs w:val="20"/>
+                <w:lang w:val="sr-Latn-RS"/>
+              </w:rPr>
+              <w:t xml:space="preserve"> majstora  u svakoj državi.</w:t>
             </w:r>
           </w:p>
           <w:p>
@@ -9186,7 +9400,16 @@
                 <w:szCs w:val="20"/>
                 <w:lang w:val="sr-Latn-RS"/>
               </w:rPr>
-              <w:t>Uspešno je testirano 600 postavljenih buradi</w:t>
+              <w:t>Uspešno je testirano 3</w:t>
+            </w:r>
+            <w:r>
+              <w:rPr>
+                <w:color w:val="000000"/>
+                <w:sz w:val="20"/>
+                <w:szCs w:val="20"/>
+                <w:lang w:val="sr-Latn-RS"/>
+              </w:rPr>
+              <w:t>00 postavljenih buradi</w:t>
             </w:r>
             <w:r>
               <w:rPr>
@@ -14881,8 +15104,6 @@
             </w:r>
           </w:p>
         </w:tc>
-        <w:bookmarkStart w:id="7" w:name="_GoBack"/>
-        <w:bookmarkEnd w:id="7"/>
       </w:tr>
     </w:tbl>
     <w:p>
@@ -14904,7 +15125,7 @@
 </file>
 
 <file path=word/endnotes.xml><?xml version="1.0" encoding="utf-8"?>
-<w:endnotes xmlns:wpc="http://schemas.microsoft.com/office/word/2010/wordprocessingCanvas" xmlns:cx="http://schemas.microsoft.com/office/drawing/2014/chartex" xmlns:mc="http://schemas.openxmlformats.org/markup-compatibility/2006" xmlns:o="urn:schemas-microsoft-com:office:office" xmlns:r="http://schemas.openxmlformats.org/officeDocument/2006/relationships" xmlns:m="http://schemas.openxmlformats.org/officeDocument/2006/math" xmlns:v="urn:schemas-microsoft-com:vml" xmlns:wp14="http://schemas.microsoft.com/office/word/2010/wordprocessingDrawing" xmlns:wp="http://schemas.openxmlformats.org/drawingml/2006/wordprocessingDrawing" xmlns:w10="urn:schemas-microsoft-com:office:word" xmlns:w="http://schemas.openxmlformats.org/wordprocessingml/2006/main" xmlns:w14="http://schemas.microsoft.com/office/word/2010/wordml" xmlns:w15="http://schemas.microsoft.com/office/word/2012/wordml" xmlns:w16se="http://schemas.microsoft.com/office/word/2015/wordml/symex" xmlns:wpg="http://schemas.microsoft.com/office/word/2010/wordprocessingGroup" xmlns:wpi="http://schemas.microsoft.com/office/word/2010/wordprocessingInk" xmlns:wne="http://schemas.microsoft.com/office/word/2006/wordml" xmlns:wps="http://schemas.microsoft.com/office/word/2010/wordprocessingShape" mc:Ignorable="w14 w15 w16se wp14">
+<w:endnotes xmlns:wpc="http://schemas.microsoft.com/office/word/2010/wordprocessingCanvas" xmlns:mc="http://schemas.openxmlformats.org/markup-compatibility/2006" xmlns:o="urn:schemas-microsoft-com:office:office" xmlns:r="http://schemas.openxmlformats.org/officeDocument/2006/relationships" xmlns:m="http://schemas.openxmlformats.org/officeDocument/2006/math" xmlns:v="urn:schemas-microsoft-com:vml" xmlns:wp14="http://schemas.microsoft.com/office/word/2010/wordprocessingDrawing" xmlns:wp="http://schemas.openxmlformats.org/drawingml/2006/wordprocessingDrawing" xmlns:w10="urn:schemas-microsoft-com:office:word" xmlns:w="http://schemas.openxmlformats.org/wordprocessingml/2006/main" xmlns:w14="http://schemas.microsoft.com/office/word/2010/wordml" xmlns:wpg="http://schemas.microsoft.com/office/word/2010/wordprocessingGroup" xmlns:wpi="http://schemas.microsoft.com/office/word/2010/wordprocessingInk" xmlns:wne="http://schemas.microsoft.com/office/word/2006/wordml" xmlns:wps="http://schemas.microsoft.com/office/word/2010/wordprocessingShape" mc:Ignorable="w14 wp14">
   <w:endnote w:type="separator" w:id="-1">
     <w:p>
       <w:r>
@@ -14923,7 +15144,7 @@
 </file>
 
 <file path=word/footnotes.xml><?xml version="1.0" encoding="utf-8"?>
-<w:footnotes xmlns:wpc="http://schemas.microsoft.com/office/word/2010/wordprocessingCanvas" xmlns:cx="http://schemas.microsoft.com/office/drawing/2014/chartex" xmlns:mc="http://schemas.openxmlformats.org/markup-compatibility/2006" xmlns:o="urn:schemas-microsoft-com:office:office" xmlns:r="http://schemas.openxmlformats.org/officeDocument/2006/relationships" xmlns:m="http://schemas.openxmlformats.org/officeDocument/2006/math" xmlns:v="urn:schemas-microsoft-com:vml" xmlns:wp14="http://schemas.microsoft.com/office/word/2010/wordprocessingDrawing" xmlns:wp="http://schemas.openxmlformats.org/drawingml/2006/wordprocessingDrawing" xmlns:w10="urn:schemas-microsoft-com:office:word" xmlns:w="http://schemas.openxmlformats.org/wordprocessingml/2006/main" xmlns:w14="http://schemas.microsoft.com/office/word/2010/wordml" xmlns:w15="http://schemas.microsoft.com/office/word/2012/wordml" xmlns:w16se="http://schemas.microsoft.com/office/word/2015/wordml/symex" xmlns:wpg="http://schemas.microsoft.com/office/word/2010/wordprocessingGroup" xmlns:wpi="http://schemas.microsoft.com/office/word/2010/wordprocessingInk" xmlns:wne="http://schemas.microsoft.com/office/word/2006/wordml" xmlns:wps="http://schemas.microsoft.com/office/word/2010/wordprocessingShape" mc:Ignorable="w14 w15 w16se wp14">
+<w:footnotes xmlns:wpc="http://schemas.microsoft.com/office/word/2010/wordprocessingCanvas" xmlns:mc="http://schemas.openxmlformats.org/markup-compatibility/2006" xmlns:o="urn:schemas-microsoft-com:office:office" xmlns:r="http://schemas.openxmlformats.org/officeDocument/2006/relationships" xmlns:m="http://schemas.openxmlformats.org/officeDocument/2006/math" xmlns:v="urn:schemas-microsoft-com:vml" xmlns:wp14="http://schemas.microsoft.com/office/word/2010/wordprocessingDrawing" xmlns:wp="http://schemas.openxmlformats.org/drawingml/2006/wordprocessingDrawing" xmlns:w10="urn:schemas-microsoft-com:office:word" xmlns:w="http://schemas.openxmlformats.org/wordprocessingml/2006/main" xmlns:w14="http://schemas.microsoft.com/office/word/2010/wordml" xmlns:wpg="http://schemas.microsoft.com/office/word/2010/wordprocessingGroup" xmlns:wpi="http://schemas.microsoft.com/office/word/2010/wordprocessingInk" xmlns:wne="http://schemas.microsoft.com/office/word/2006/wordml" xmlns:wps="http://schemas.microsoft.com/office/word/2010/wordprocessingShape" mc:Ignorable="w14 wp14">
   <w:footnote w:type="separator" w:id="-1">
     <w:p>
       <w:r>
@@ -14942,8 +15163,8 @@
 </file>
 
 <file path=word/numbering.xml><?xml version="1.0" encoding="utf-8"?>
-<w:numbering xmlns:wpc="http://schemas.microsoft.com/office/word/2010/wordprocessingCanvas" xmlns:cx="http://schemas.microsoft.com/office/drawing/2014/chartex" xmlns:mc="http://schemas.openxmlformats.org/markup-compatibility/2006" xmlns:o="urn:schemas-microsoft-com:office:office" xmlns:r="http://schemas.openxmlformats.org/officeDocument/2006/relationships" xmlns:m="http://schemas.openxmlformats.org/officeDocument/2006/math" xmlns:v="urn:schemas-microsoft-com:vml" xmlns:wp14="http://schemas.microsoft.com/office/word/2010/wordprocessingDrawing" xmlns:wp="http://schemas.openxmlformats.org/drawingml/2006/wordprocessingDrawing" xmlns:w10="urn:schemas-microsoft-com:office:word" xmlns:w="http://schemas.openxmlformats.org/wordprocessingml/2006/main" xmlns:w14="http://schemas.microsoft.com/office/word/2010/wordml" xmlns:w15="http://schemas.microsoft.com/office/word/2012/wordml" xmlns:w16se="http://schemas.microsoft.com/office/word/2015/wordml/symex" xmlns:wpg="http://schemas.microsoft.com/office/word/2010/wordprocessingGroup" xmlns:wpi="http://schemas.microsoft.com/office/word/2010/wordprocessingInk" xmlns:wne="http://schemas.microsoft.com/office/word/2006/wordml" xmlns:wps="http://schemas.microsoft.com/office/word/2010/wordprocessingShape" mc:Ignorable="w14 w15 w16se wp14">
-  <w:abstractNum w:abstractNumId="0" w15:restartNumberingAfterBreak="0">
+<w:numbering xmlns:wpc="http://schemas.microsoft.com/office/word/2010/wordprocessingCanvas" xmlns:mc="http://schemas.openxmlformats.org/markup-compatibility/2006" xmlns:o="urn:schemas-microsoft-com:office:office" xmlns:r="http://schemas.openxmlformats.org/officeDocument/2006/relationships" xmlns:m="http://schemas.openxmlformats.org/officeDocument/2006/math" xmlns:v="urn:schemas-microsoft-com:vml" xmlns:wp14="http://schemas.microsoft.com/office/word/2010/wordprocessingDrawing" xmlns:wp="http://schemas.openxmlformats.org/drawingml/2006/wordprocessingDrawing" xmlns:w10="urn:schemas-microsoft-com:office:word" xmlns:w="http://schemas.openxmlformats.org/wordprocessingml/2006/main" xmlns:w14="http://schemas.microsoft.com/office/word/2010/wordml" xmlns:wpg="http://schemas.microsoft.com/office/word/2010/wordprocessingGroup" xmlns:wpi="http://schemas.microsoft.com/office/word/2010/wordprocessingInk" xmlns:wne="http://schemas.microsoft.com/office/word/2006/wordml" xmlns:wps="http://schemas.microsoft.com/office/word/2010/wordprocessingShape" mc:Ignorable="w14 wp14">
+  <w:abstractNum w:abstractNumId="0">
     <w:nsid w:val="1C67626D"/>
     <w:multiLevelType w:val="hybridMultilevel"/>
     <w:tmpl w:val="5E3EEFB0"/>
@@ -15056,7 +15277,7 @@
       </w:rPr>
     </w:lvl>
   </w:abstractNum>
-  <w:abstractNum w:abstractNumId="1" w15:restartNumberingAfterBreak="0">
+  <w:abstractNum w:abstractNumId="1">
     <w:nsid w:val="34FA1C44"/>
     <w:multiLevelType w:val="hybridMultilevel"/>
     <w:tmpl w:val="C098158C"/>
@@ -15196,7 +15417,7 @@
       </w:rPr>
     </w:lvl>
   </w:abstractNum>
-  <w:abstractNum w:abstractNumId="2" w15:restartNumberingAfterBreak="0">
+  <w:abstractNum w:abstractNumId="2">
     <w:nsid w:val="3AC00B9D"/>
     <w:multiLevelType w:val="hybridMultilevel"/>
     <w:tmpl w:val="FE7A2064"/>
@@ -15309,7 +15530,7 @@
       </w:rPr>
     </w:lvl>
   </w:abstractNum>
-  <w:abstractNum w:abstractNumId="3" w15:restartNumberingAfterBreak="0">
+  <w:abstractNum w:abstractNumId="3">
     <w:nsid w:val="45F6203A"/>
     <w:multiLevelType w:val="multilevel"/>
     <w:tmpl w:val="004266DE"/>
@@ -15426,7 +15647,7 @@
       </w:pPr>
     </w:lvl>
   </w:abstractNum>
-  <w:abstractNum w:abstractNumId="4" w15:restartNumberingAfterBreak="0">
+  <w:abstractNum w:abstractNumId="4">
     <w:nsid w:val="5AB16E98"/>
     <w:multiLevelType w:val="hybridMultilevel"/>
     <w:tmpl w:val="E9166E5A"/>
@@ -15542,7 +15763,7 @@
       </w:pPr>
     </w:lvl>
   </w:abstractNum>
-  <w:abstractNum w:abstractNumId="5" w15:restartNumberingAfterBreak="0">
+  <w:abstractNum w:abstractNumId="5">
     <w:nsid w:val="67F02AC9"/>
     <w:multiLevelType w:val="multilevel"/>
     <w:tmpl w:val="2BD297CA"/>
@@ -15659,7 +15880,7 @@
       </w:pPr>
     </w:lvl>
   </w:abstractNum>
-  <w:abstractNum w:abstractNumId="6" w15:restartNumberingAfterBreak="0">
+  <w:abstractNum w:abstractNumId="6">
     <w:nsid w:val="6A921EC7"/>
     <w:multiLevelType w:val="hybridMultilevel"/>
     <w:tmpl w:val="918AC9CE"/>
@@ -15772,7 +15993,7 @@
       </w:rPr>
     </w:lvl>
   </w:abstractNum>
-  <w:abstractNum w:abstractNumId="7" w15:restartNumberingAfterBreak="0">
+  <w:abstractNum w:abstractNumId="7">
     <w:nsid w:val="6CFC412C"/>
     <w:multiLevelType w:val="hybridMultilevel"/>
     <w:tmpl w:val="C2304F72"/>
@@ -15885,7 +16106,7 @@
       </w:rPr>
     </w:lvl>
   </w:abstractNum>
-  <w:abstractNum w:abstractNumId="8" w15:restartNumberingAfterBreak="0">
+  <w:abstractNum w:abstractNumId="8">
     <w:nsid w:val="793D6071"/>
     <w:multiLevelType w:val="hybridMultilevel"/>
     <w:tmpl w:val="9334B020"/>
@@ -16043,7 +16264,7 @@
 </file>
 
 <file path=word/styles.xml><?xml version="1.0" encoding="utf-8"?>
-<w:styles xmlns:mc="http://schemas.openxmlformats.org/markup-compatibility/2006" xmlns:r="http://schemas.openxmlformats.org/officeDocument/2006/relationships" xmlns:w="http://schemas.openxmlformats.org/wordprocessingml/2006/main" xmlns:w14="http://schemas.microsoft.com/office/word/2010/wordml" xmlns:w15="http://schemas.microsoft.com/office/word/2012/wordml" xmlns:w16se="http://schemas.microsoft.com/office/word/2015/wordml/symex" mc:Ignorable="w14 w15 w16se">
+<w:styles xmlns:mc="http://schemas.openxmlformats.org/markup-compatibility/2006" xmlns:r="http://schemas.openxmlformats.org/officeDocument/2006/relationships" xmlns:w="http://schemas.openxmlformats.org/wordprocessingml/2006/main" xmlns:w14="http://schemas.microsoft.com/office/word/2010/wordml" mc:Ignorable="w14">
   <w:docDefaults>
     <w:rPrDefault>
       <w:rPr>
@@ -16053,372 +16274,143 @@
     </w:rPrDefault>
     <w:pPrDefault/>
   </w:docDefaults>
-  <w:latentStyles w:defLockedState="0" w:defUIPriority="0" w:defSemiHidden="0" w:defUnhideWhenUsed="0" w:defQFormat="0" w:count="371">
-    <w:lsdException w:name="Normal" w:qFormat="1"/>
-    <w:lsdException w:name="heading 1" w:qFormat="1"/>
-    <w:lsdException w:name="heading 2" w:qFormat="1"/>
-    <w:lsdException w:name="heading 3" w:qFormat="1"/>
-    <w:lsdException w:name="heading 4" w:qFormat="1"/>
-    <w:lsdException w:name="heading 5" w:semiHidden="1" w:unhideWhenUsed="1" w:qFormat="1"/>
-    <w:lsdException w:name="heading 6" w:semiHidden="1" w:unhideWhenUsed="1" w:qFormat="1"/>
-    <w:lsdException w:name="heading 7" w:semiHidden="1" w:unhideWhenUsed="1" w:qFormat="1"/>
-    <w:lsdException w:name="heading 8" w:semiHidden="1" w:unhideWhenUsed="1" w:qFormat="1"/>
-    <w:lsdException w:name="heading 9" w:semiHidden="1" w:unhideWhenUsed="1" w:qFormat="1"/>
-    <w:lsdException w:name="index 1" w:semiHidden="1" w:unhideWhenUsed="1"/>
-    <w:lsdException w:name="index 2" w:semiHidden="1" w:unhideWhenUsed="1"/>
-    <w:lsdException w:name="index 3" w:semiHidden="1" w:unhideWhenUsed="1"/>
-    <w:lsdException w:name="index 4" w:semiHidden="1" w:unhideWhenUsed="1"/>
-    <w:lsdException w:name="index 5" w:semiHidden="1" w:unhideWhenUsed="1"/>
-    <w:lsdException w:name="index 6" w:semiHidden="1" w:unhideWhenUsed="1"/>
-    <w:lsdException w:name="index 7" w:semiHidden="1" w:unhideWhenUsed="1"/>
-    <w:lsdException w:name="index 8" w:semiHidden="1" w:unhideWhenUsed="1"/>
-    <w:lsdException w:name="index 9" w:semiHidden="1" w:unhideWhenUsed="1"/>
-    <w:lsdException w:name="toc 1" w:semiHidden="1" w:unhideWhenUsed="1"/>
-    <w:lsdException w:name="toc 2" w:semiHidden="1" w:unhideWhenUsed="1"/>
-    <w:lsdException w:name="toc 3" w:semiHidden="1" w:unhideWhenUsed="1"/>
-    <w:lsdException w:name="toc 4" w:semiHidden="1" w:unhideWhenUsed="1"/>
-    <w:lsdException w:name="toc 5" w:semiHidden="1" w:unhideWhenUsed="1"/>
-    <w:lsdException w:name="toc 6" w:semiHidden="1" w:unhideWhenUsed="1"/>
-    <w:lsdException w:name="toc 7" w:semiHidden="1" w:unhideWhenUsed="1"/>
-    <w:lsdException w:name="toc 8" w:semiHidden="1" w:unhideWhenUsed="1"/>
-    <w:lsdException w:name="toc 9" w:semiHidden="1" w:unhideWhenUsed="1"/>
-    <w:lsdException w:name="Normal Indent" w:semiHidden="1" w:unhideWhenUsed="1"/>
-    <w:lsdException w:name="footnote text" w:semiHidden="1" w:unhideWhenUsed="1"/>
-    <w:lsdException w:name="annotation text" w:semiHidden="1" w:unhideWhenUsed="1"/>
-    <w:lsdException w:name="header" w:semiHidden="1" w:unhideWhenUsed="1"/>
-    <w:lsdException w:name="footer" w:semiHidden="1" w:unhideWhenUsed="1"/>
-    <w:lsdException w:name="index heading" w:semiHidden="1" w:unhideWhenUsed="1"/>
-    <w:lsdException w:name="caption" w:semiHidden="1" w:unhideWhenUsed="1" w:qFormat="1"/>
-    <w:lsdException w:name="table of figures" w:semiHidden="1" w:unhideWhenUsed="1"/>
-    <w:lsdException w:name="envelope address" w:semiHidden="1" w:unhideWhenUsed="1"/>
-    <w:lsdException w:name="envelope return" w:semiHidden="1" w:unhideWhenUsed="1"/>
-    <w:lsdException w:name="footnote reference" w:semiHidden="1" w:uiPriority="99" w:unhideWhenUsed="1"/>
-    <w:lsdException w:name="annotation reference" w:semiHidden="1" w:unhideWhenUsed="1"/>
-    <w:lsdException w:name="line number" w:semiHidden="1" w:unhideWhenUsed="1"/>
-    <w:lsdException w:name="page number" w:semiHidden="1" w:unhideWhenUsed="1"/>
-    <w:lsdException w:name="endnote reference" w:semiHidden="1" w:unhideWhenUsed="1"/>
-    <w:lsdException w:name="endnote text" w:semiHidden="1" w:unhideWhenUsed="1"/>
-    <w:lsdException w:name="table of authorities" w:semiHidden="1" w:unhideWhenUsed="1"/>
-    <w:lsdException w:name="macro" w:semiHidden="1" w:unhideWhenUsed="1"/>
-    <w:lsdException w:name="toa heading" w:semiHidden="1" w:unhideWhenUsed="1"/>
-    <w:lsdException w:name="List" w:semiHidden="1" w:unhideWhenUsed="1"/>
-    <w:lsdException w:name="List Bullet" w:semiHidden="1" w:unhideWhenUsed="1"/>
-    <w:lsdException w:name="List 2" w:semiHidden="1" w:unhideWhenUsed="1"/>
-    <w:lsdException w:name="List 3" w:semiHidden="1" w:unhideWhenUsed="1"/>
-    <w:lsdException w:name="List Bullet 2" w:semiHidden="1" w:unhideWhenUsed="1"/>
-    <w:lsdException w:name="List Bullet 3" w:semiHidden="1" w:unhideWhenUsed="1"/>
-    <w:lsdException w:name="List Bullet 4" w:semiHidden="1" w:unhideWhenUsed="1"/>
-    <w:lsdException w:name="List Bullet 5" w:semiHidden="1" w:unhideWhenUsed="1"/>
-    <w:lsdException w:name="List Number 2" w:semiHidden="1" w:unhideWhenUsed="1"/>
-    <w:lsdException w:name="List Number 3" w:semiHidden="1" w:unhideWhenUsed="1"/>
-    <w:lsdException w:name="List Number 4" w:semiHidden="1" w:unhideWhenUsed="1"/>
-    <w:lsdException w:name="List Number 5" w:semiHidden="1" w:unhideWhenUsed="1"/>
-    <w:lsdException w:name="Title" w:qFormat="1"/>
-    <w:lsdException w:name="Closing" w:semiHidden="1" w:unhideWhenUsed="1"/>
-    <w:lsdException w:name="Signature" w:semiHidden="1" w:unhideWhenUsed="1"/>
-    <w:lsdException w:name="Default Paragraph Font" w:semiHidden="1" w:unhideWhenUsed="1"/>
-    <w:lsdException w:name="Body Text" w:semiHidden="1" w:unhideWhenUsed="1"/>
-    <w:lsdException w:name="Body Text Indent" w:semiHidden="1" w:unhideWhenUsed="1"/>
-    <w:lsdException w:name="List Continue" w:semiHidden="1" w:unhideWhenUsed="1"/>
-    <w:lsdException w:name="List Continue 2" w:semiHidden="1" w:unhideWhenUsed="1"/>
-    <w:lsdException w:name="List Continue 3" w:semiHidden="1" w:unhideWhenUsed="1"/>
-    <w:lsdException w:name="List Continue 4" w:semiHidden="1" w:unhideWhenUsed="1"/>
-    <w:lsdException w:name="List Continue 5" w:semiHidden="1" w:unhideWhenUsed="1"/>
-    <w:lsdException w:name="Message Header" w:semiHidden="1" w:unhideWhenUsed="1"/>
-    <w:lsdException w:name="Subtitle" w:qFormat="1"/>
-    <w:lsdException w:name="Body Text First Indent 2" w:semiHidden="1" w:unhideWhenUsed="1"/>
-    <w:lsdException w:name="Note Heading" w:semiHidden="1" w:unhideWhenUsed="1"/>
-    <w:lsdException w:name="Body Text 2" w:semiHidden="1" w:unhideWhenUsed="1"/>
-    <w:lsdException w:name="Body Text 3" w:semiHidden="1" w:unhideWhenUsed="1"/>
-    <w:lsdException w:name="Body Text Indent 2" w:semiHidden="1" w:unhideWhenUsed="1"/>
-    <w:lsdException w:name="Body Text Indent 3" w:semiHidden="1" w:unhideWhenUsed="1"/>
-    <w:lsdException w:name="Block Text" w:semiHidden="1" w:unhideWhenUsed="1"/>
-    <w:lsdException w:name="Hyperlink" w:semiHidden="1" w:unhideWhenUsed="1"/>
-    <w:lsdException w:name="FollowedHyperlink" w:semiHidden="1" w:unhideWhenUsed="1"/>
-    <w:lsdException w:name="Strong" w:qFormat="1"/>
-    <w:lsdException w:name="Emphasis" w:qFormat="1"/>
-    <w:lsdException w:name="Document Map" w:semiHidden="1" w:unhideWhenUsed="1"/>
-    <w:lsdException w:name="Plain Text" w:semiHidden="1" w:unhideWhenUsed="1"/>
-    <w:lsdException w:name="E-mail Signature" w:semiHidden="1" w:unhideWhenUsed="1"/>
-    <w:lsdException w:name="HTML Top of Form" w:semiHidden="1" w:unhideWhenUsed="1"/>
-    <w:lsdException w:name="HTML Bottom of Form" w:semiHidden="1" w:unhideWhenUsed="1"/>
-    <w:lsdException w:name="Normal (Web)" w:semiHidden="1" w:uiPriority="99" w:unhideWhenUsed="1"/>
-    <w:lsdException w:name="HTML Acronym" w:semiHidden="1" w:unhideWhenUsed="1"/>
-    <w:lsdException w:name="HTML Address" w:semiHidden="1" w:unhideWhenUsed="1"/>
-    <w:lsdException w:name="HTML Cite" w:semiHidden="1" w:unhideWhenUsed="1"/>
-    <w:lsdException w:name="HTML Code" w:semiHidden="1" w:unhideWhenUsed="1"/>
-    <w:lsdException w:name="HTML Definition" w:semiHidden="1" w:unhideWhenUsed="1"/>
-    <w:lsdException w:name="HTML Keyboard" w:semiHidden="1" w:unhideWhenUsed="1"/>
-    <w:lsdException w:name="HTML Preformatted" w:semiHidden="1" w:unhideWhenUsed="1"/>
-    <w:lsdException w:name="HTML Sample" w:semiHidden="1" w:unhideWhenUsed="1"/>
-    <w:lsdException w:name="HTML Typewriter" w:semiHidden="1" w:unhideWhenUsed="1"/>
-    <w:lsdException w:name="HTML Variable" w:semiHidden="1" w:unhideWhenUsed="1"/>
-    <w:lsdException w:name="Normal Table" w:semiHidden="1" w:unhideWhenUsed="1"/>
-    <w:lsdException w:name="annotation subject" w:semiHidden="1" w:unhideWhenUsed="1"/>
-    <w:lsdException w:name="No List" w:semiHidden="1" w:uiPriority="99" w:unhideWhenUsed="1"/>
-    <w:lsdException w:name="Outline List 1" w:semiHidden="1" w:unhideWhenUsed="1"/>
-    <w:lsdException w:name="Outline List 2" w:semiHidden="1" w:unhideWhenUsed="1"/>
-    <w:lsdException w:name="Outline List 3" w:semiHidden="1" w:unhideWhenUsed="1"/>
-    <w:lsdException w:name="Table Simple 1" w:semiHidden="1" w:unhideWhenUsed="1"/>
-    <w:lsdException w:name="Table Simple 2" w:semiHidden="1" w:unhideWhenUsed="1"/>
-    <w:lsdException w:name="Table Simple 3" w:semiHidden="1" w:unhideWhenUsed="1"/>
-    <w:lsdException w:name="Table Classic 1" w:semiHidden="1" w:unhideWhenUsed="1"/>
-    <w:lsdException w:name="Table Classic 2" w:semiHidden="1" w:unhideWhenUsed="1"/>
-    <w:lsdException w:name="Table Classic 3" w:semiHidden="1" w:unhideWhenUsed="1"/>
-    <w:lsdException w:name="Table Classic 4" w:semiHidden="1" w:unhideWhenUsed="1"/>
-    <w:lsdException w:name="Table Colorful 1" w:semiHidden="1" w:unhideWhenUsed="1"/>
-    <w:lsdException w:name="Table Colorful 2" w:semiHidden="1" w:unhideWhenUsed="1"/>
-    <w:lsdException w:name="Table Colorful 3" w:semiHidden="1" w:unhideWhenUsed="1"/>
-    <w:lsdException w:name="Table Columns 1" w:semiHidden="1" w:unhideWhenUsed="1"/>
-    <w:lsdException w:name="Table Columns 2" w:semiHidden="1" w:unhideWhenUsed="1"/>
-    <w:lsdException w:name="Table Columns 3" w:semiHidden="1" w:unhideWhenUsed="1"/>
-    <w:lsdException w:name="Table Columns 4" w:semiHidden="1" w:unhideWhenUsed="1"/>
-    <w:lsdException w:name="Table Columns 5" w:semiHidden="1" w:unhideWhenUsed="1"/>
-    <w:lsdException w:name="Table Grid 1" w:semiHidden="1" w:unhideWhenUsed="1"/>
-    <w:lsdException w:name="Table Grid 2" w:semiHidden="1" w:unhideWhenUsed="1"/>
-    <w:lsdException w:name="Table Grid 3" w:semiHidden="1" w:unhideWhenUsed="1"/>
-    <w:lsdException w:name="Table Grid 4" w:semiHidden="1" w:unhideWhenUsed="1"/>
-    <w:lsdException w:name="Table Grid 5" w:semiHidden="1" w:unhideWhenUsed="1"/>
-    <w:lsdException w:name="Table Grid 6" w:semiHidden="1" w:unhideWhenUsed="1"/>
-    <w:lsdException w:name="Table Grid 7" w:semiHidden="1" w:unhideWhenUsed="1"/>
-    <w:lsdException w:name="Table Grid 8" w:semiHidden="1" w:unhideWhenUsed="1"/>
-    <w:lsdException w:name="Table List 1" w:semiHidden="1" w:unhideWhenUsed="1"/>
-    <w:lsdException w:name="Table List 2" w:semiHidden="1" w:unhideWhenUsed="1"/>
-    <w:lsdException w:name="Table List 3" w:semiHidden="1" w:unhideWhenUsed="1"/>
-    <w:lsdException w:name="Table List 4" w:semiHidden="1" w:unhideWhenUsed="1"/>
-    <w:lsdException w:name="Table List 5" w:semiHidden="1" w:unhideWhenUsed="1"/>
-    <w:lsdException w:name="Table List 6" w:semiHidden="1" w:unhideWhenUsed="1"/>
-    <w:lsdException w:name="Table List 7" w:semiHidden="1" w:unhideWhenUsed="1"/>
-    <w:lsdException w:name="Table List 8" w:semiHidden="1" w:unhideWhenUsed="1"/>
-    <w:lsdException w:name="Table 3D effects 1" w:semiHidden="1" w:unhideWhenUsed="1"/>
-    <w:lsdException w:name="Table 3D effects 2" w:semiHidden="1" w:unhideWhenUsed="1"/>
-    <w:lsdException w:name="Table 3D effects 3" w:semiHidden="1" w:unhideWhenUsed="1"/>
-    <w:lsdException w:name="Table Contemporary" w:semiHidden="1" w:unhideWhenUsed="1"/>
-    <w:lsdException w:name="Table Elegant" w:semiHidden="1" w:unhideWhenUsed="1"/>
-    <w:lsdException w:name="Table Professional" w:semiHidden="1" w:unhideWhenUsed="1"/>
-    <w:lsdException w:name="Table Subtle 1" w:semiHidden="1" w:unhideWhenUsed="1"/>
-    <w:lsdException w:name="Table Subtle 2" w:semiHidden="1" w:unhideWhenUsed="1"/>
-    <w:lsdException w:name="Table Web 1" w:semiHidden="1" w:unhideWhenUsed="1"/>
-    <w:lsdException w:name="Table Web 2" w:semiHidden="1" w:unhideWhenUsed="1"/>
-    <w:lsdException w:name="Table Web 3" w:semiHidden="1" w:unhideWhenUsed="1"/>
-    <w:lsdException w:name="Balloon Text" w:semiHidden="1" w:unhideWhenUsed="1"/>
-    <w:lsdException w:name="Table Grid" w:uiPriority="59"/>
-    <w:lsdException w:name="Table Theme" w:semiHidden="1" w:unhideWhenUsed="1"/>
-    <w:lsdException w:name="Placeholder Text" w:semiHidden="1" w:uiPriority="99"/>
-    <w:lsdException w:name="No Spacing" w:uiPriority="1" w:qFormat="1"/>
-    <w:lsdException w:name="Light Shading" w:uiPriority="60"/>
-    <w:lsdException w:name="Light List" w:uiPriority="61"/>
-    <w:lsdException w:name="Light Grid" w:uiPriority="62"/>
-    <w:lsdException w:name="Medium Shading 1" w:uiPriority="63"/>
-    <w:lsdException w:name="Medium Shading 2" w:uiPriority="64"/>
-    <w:lsdException w:name="Medium List 1" w:uiPriority="65"/>
-    <w:lsdException w:name="Medium List 2" w:uiPriority="66"/>
-    <w:lsdException w:name="Medium Grid 1" w:uiPriority="67"/>
-    <w:lsdException w:name="Medium Grid 2" w:uiPriority="68"/>
-    <w:lsdException w:name="Medium Grid 3" w:uiPriority="69"/>
-    <w:lsdException w:name="Dark List" w:uiPriority="70"/>
-    <w:lsdException w:name="Colorful Shading" w:uiPriority="71"/>
-    <w:lsdException w:name="Colorful List" w:uiPriority="72"/>
-    <w:lsdException w:name="Colorful Grid" w:uiPriority="73"/>
-    <w:lsdException w:name="Light Shading Accent 1" w:uiPriority="60"/>
-    <w:lsdException w:name="Light List Accent 1" w:uiPriority="61"/>
-    <w:lsdException w:name="Light Grid Accent 1" w:uiPriority="62"/>
-    <w:lsdException w:name="Medium Shading 1 Accent 1" w:uiPriority="63"/>
-    <w:lsdException w:name="Medium Shading 2 Accent 1" w:uiPriority="64"/>
-    <w:lsdException w:name="Medium List 1 Accent 1" w:uiPriority="65"/>
-    <w:lsdException w:name="Revision" w:semiHidden="1" w:uiPriority="99"/>
-    <w:lsdException w:name="List Paragraph" w:uiPriority="34" w:qFormat="1"/>
-    <w:lsdException w:name="Quote" w:uiPriority="29" w:qFormat="1"/>
-    <w:lsdException w:name="Intense Quote" w:uiPriority="30" w:qFormat="1"/>
-    <w:lsdException w:name="Medium List 2 Accent 1" w:uiPriority="66"/>
-    <w:lsdException w:name="Medium Grid 1 Accent 1" w:uiPriority="67"/>
-    <w:lsdException w:name="Medium Grid 2 Accent 1" w:uiPriority="68"/>
-    <w:lsdException w:name="Medium Grid 3 Accent 1" w:uiPriority="69"/>
-    <w:lsdException w:name="Dark List Accent 1" w:uiPriority="70"/>
-    <w:lsdException w:name="Colorful Shading Accent 1" w:uiPriority="71"/>
-    <w:lsdException w:name="Colorful List Accent 1" w:uiPriority="72"/>
-    <w:lsdException w:name="Colorful Grid Accent 1" w:uiPriority="73"/>
-    <w:lsdException w:name="Light Shading Accent 2" w:uiPriority="60"/>
-    <w:lsdException w:name="Light List Accent 2" w:uiPriority="61"/>
-    <w:lsdException w:name="Light Grid Accent 2" w:uiPriority="62"/>
-    <w:lsdException w:name="Medium Shading 1 Accent 2" w:uiPriority="63"/>
-    <w:lsdException w:name="Medium Shading 2 Accent 2" w:uiPriority="64"/>
-    <w:lsdException w:name="Medium List 1 Accent 2" w:uiPriority="65"/>
-    <w:lsdException w:name="Medium List 2 Accent 2" w:uiPriority="66"/>
-    <w:lsdException w:name="Medium Grid 1 Accent 2" w:uiPriority="67"/>
-    <w:lsdException w:name="Medium Grid 2 Accent 2" w:uiPriority="68"/>
-    <w:lsdException w:name="Medium Grid 3 Accent 2" w:uiPriority="69"/>
-    <w:lsdException w:name="Dark List Accent 2" w:uiPriority="70"/>
-    <w:lsdException w:name="Colorful Shading Accent 2" w:uiPriority="71"/>
-    <w:lsdException w:name="Colorful List Accent 2" w:uiPriority="72"/>
-    <w:lsdException w:name="Colorful Grid Accent 2" w:uiPriority="73"/>
-    <w:lsdException w:name="Light Shading Accent 3" w:uiPriority="60"/>
-    <w:lsdException w:name="Light List Accent 3" w:uiPriority="61"/>
-    <w:lsdException w:name="Light Grid Accent 3" w:uiPriority="62"/>
-    <w:lsdException w:name="Medium Shading 1 Accent 3" w:uiPriority="63"/>
-    <w:lsdException w:name="Medium Shading 2 Accent 3" w:uiPriority="64"/>
-    <w:lsdException w:name="Medium List 1 Accent 3" w:uiPriority="65"/>
-    <w:lsdException w:name="Medium List 2 Accent 3" w:uiPriority="66"/>
-    <w:lsdException w:name="Medium Grid 1 Accent 3" w:uiPriority="67"/>
-    <w:lsdException w:name="Medium Grid 2 Accent 3" w:uiPriority="68"/>
-    <w:lsdException w:name="Medium Grid 3 Accent 3" w:uiPriority="69"/>
-    <w:lsdException w:name="Dark List Accent 3" w:uiPriority="70"/>
-    <w:lsdException w:name="Colorful Shading Accent 3" w:uiPriority="71"/>
-    <w:lsdException w:name="Colorful List Accent 3" w:uiPriority="72"/>
-    <w:lsdException w:name="Colorful Grid Accent 3" w:uiPriority="73"/>
-    <w:lsdException w:name="Light Shading Accent 4" w:uiPriority="60"/>
-    <w:lsdException w:name="Light List Accent 4" w:uiPriority="61"/>
-    <w:lsdException w:name="Light Grid Accent 4" w:uiPriority="62"/>
-    <w:lsdException w:name="Medium Shading 1 Accent 4" w:uiPriority="63"/>
-    <w:lsdException w:name="Medium Shading 2 Accent 4" w:uiPriority="64"/>
-    <w:lsdException w:name="Medium List 1 Accent 4" w:uiPriority="65"/>
-    <w:lsdException w:name="Medium List 2 Accent 4" w:uiPriority="66"/>
-    <w:lsdException w:name="Medium Grid 1 Accent 4" w:uiPriority="67"/>
-    <w:lsdException w:name="Medium Grid 2 Accent 4" w:uiPriority="68"/>
-    <w:lsdException w:name="Medium Grid 3 Accent 4" w:uiPriority="69"/>
-    <w:lsdException w:name="Dark List Accent 4" w:uiPriority="70"/>
-    <w:lsdException w:name="Colorful Shading Accent 4" w:uiPriority="71"/>
-    <w:lsdException w:name="Colorful List Accent 4" w:uiPriority="72"/>
-    <w:lsdException w:name="Colorful Grid Accent 4" w:uiPriority="73"/>
-    <w:lsdException w:name="Light Shading Accent 5" w:uiPriority="60"/>
-    <w:lsdException w:name="Light List Accent 5" w:uiPriority="61"/>
-    <w:lsdException w:name="Light Grid Accent 5" w:uiPriority="62"/>
-    <w:lsdException w:name="Medium Shading 1 Accent 5" w:uiPriority="63"/>
-    <w:lsdException w:name="Medium Shading 2 Accent 5" w:uiPriority="64"/>
-    <w:lsdException w:name="Medium List 1 Accent 5" w:uiPriority="65"/>
-    <w:lsdException w:name="Medium List 2 Accent 5" w:uiPriority="66"/>
-    <w:lsdException w:name="Medium Grid 1 Accent 5" w:uiPriority="67"/>
-    <w:lsdException w:name="Medium Grid 2 Accent 5" w:uiPriority="68"/>
-    <w:lsdException w:name="Medium Grid 3 Accent 5" w:uiPriority="69"/>
-    <w:lsdException w:name="Dark List Accent 5" w:uiPriority="70"/>
-    <w:lsdException w:name="Colorful Shading Accent 5" w:uiPriority="71"/>
-    <w:lsdException w:name="Colorful List Accent 5" w:uiPriority="72"/>
-    <w:lsdException w:name="Colorful Grid Accent 5" w:uiPriority="73"/>
-    <w:lsdException w:name="Light Shading Accent 6" w:uiPriority="60"/>
-    <w:lsdException w:name="Light List Accent 6" w:uiPriority="61"/>
-    <w:lsdException w:name="Light Grid Accent 6" w:uiPriority="62"/>
-    <w:lsdException w:name="Medium Shading 1 Accent 6" w:uiPriority="63"/>
-    <w:lsdException w:name="Medium Shading 2 Accent 6" w:uiPriority="64"/>
-    <w:lsdException w:name="Medium List 1 Accent 6" w:uiPriority="65"/>
-    <w:lsdException w:name="Medium List 2 Accent 6" w:uiPriority="66"/>
-    <w:lsdException w:name="Medium Grid 1 Accent 6" w:uiPriority="67"/>
-    <w:lsdException w:name="Medium Grid 2 Accent 6" w:uiPriority="68"/>
-    <w:lsdException w:name="Medium Grid 3 Accent 6" w:uiPriority="69"/>
-    <w:lsdException w:name="Dark List Accent 6" w:uiPriority="70"/>
-    <w:lsdException w:name="Colorful Shading Accent 6" w:uiPriority="71"/>
-    <w:lsdException w:name="Colorful List Accent 6" w:uiPriority="72"/>
-    <w:lsdException w:name="Colorful Grid Accent 6" w:uiPriority="73"/>
-    <w:lsdException w:name="Subtle Emphasis" w:uiPriority="19" w:qFormat="1"/>
-    <w:lsdException w:name="Intense Emphasis" w:uiPriority="21" w:qFormat="1"/>
-    <w:lsdException w:name="Subtle Reference" w:uiPriority="31" w:qFormat="1"/>
-    <w:lsdException w:name="Intense Reference" w:uiPriority="32" w:qFormat="1"/>
-    <w:lsdException w:name="Book Title" w:uiPriority="33" w:qFormat="1"/>
-    <w:lsdException w:name="Bibliography" w:semiHidden="1" w:uiPriority="37" w:unhideWhenUsed="1"/>
-    <w:lsdException w:name="TOC Heading" w:semiHidden="1" w:uiPriority="39" w:unhideWhenUsed="1" w:qFormat="1"/>
-    <w:lsdException w:name="Plain Table 1" w:uiPriority="41"/>
-    <w:lsdException w:name="Plain Table 2" w:uiPriority="42"/>
-    <w:lsdException w:name="Plain Table 3" w:uiPriority="43"/>
-    <w:lsdException w:name="Plain Table 4" w:uiPriority="44"/>
-    <w:lsdException w:name="Plain Table 5" w:uiPriority="45"/>
-    <w:lsdException w:name="Grid Table Light" w:uiPriority="40"/>
-    <w:lsdException w:name="Grid Table 1 Light" w:uiPriority="46"/>
-    <w:lsdException w:name="Grid Table 2" w:uiPriority="47"/>
-    <w:lsdException w:name="Grid Table 3" w:uiPriority="48"/>
-    <w:lsdException w:name="Grid Table 4" w:uiPriority="49"/>
-    <w:lsdException w:name="Grid Table 5 Dark" w:uiPriority="50"/>
-    <w:lsdException w:name="Grid Table 6 Colorful" w:uiPriority="51"/>
-    <w:lsdException w:name="Grid Table 7 Colorful" w:uiPriority="52"/>
-    <w:lsdException w:name="Grid Table 1 Light Accent 1" w:uiPriority="46"/>
-    <w:lsdException w:name="Grid Table 2 Accent 1" w:uiPriority="47"/>
-    <w:lsdException w:name="Grid Table 3 Accent 1" w:uiPriority="48"/>
-    <w:lsdException w:name="Grid Table 4 Accent 1" w:uiPriority="49"/>
-    <w:lsdException w:name="Grid Table 5 Dark Accent 1" w:uiPriority="50"/>
-    <w:lsdException w:name="Grid Table 6 Colorful Accent 1" w:uiPriority="51"/>
-    <w:lsdException w:name="Grid Table 7 Colorful Accent 1" w:uiPriority="52"/>
-    <w:lsdException w:name="Grid Table 1 Light Accent 2" w:uiPriority="46"/>
-    <w:lsdException w:name="Grid Table 2 Accent 2" w:uiPriority="47"/>
-    <w:lsdException w:name="Grid Table 3 Accent 2" w:uiPriority="48"/>
-    <w:lsdException w:name="Grid Table 4 Accent 2" w:uiPriority="49"/>
-    <w:lsdException w:name="Grid Table 5 Dark Accent 2" w:uiPriority="50"/>
-    <w:lsdException w:name="Grid Table 6 Colorful Accent 2" w:uiPriority="51"/>
-    <w:lsdException w:name="Grid Table 7 Colorful Accent 2" w:uiPriority="52"/>
-    <w:lsdException w:name="Grid Table 1 Light Accent 3" w:uiPriority="46"/>
-    <w:lsdException w:name="Grid Table 2 Accent 3" w:uiPriority="47"/>
-    <w:lsdException w:name="Grid Table 3 Accent 3" w:uiPriority="48"/>
-    <w:lsdException w:name="Grid Table 4 Accent 3" w:uiPriority="49"/>
-    <w:lsdException w:name="Grid Table 5 Dark Accent 3" w:uiPriority="50"/>
-    <w:lsdException w:name="Grid Table 6 Colorful Accent 3" w:uiPriority="51"/>
-    <w:lsdException w:name="Grid Table 7 Colorful Accent 3" w:uiPriority="52"/>
-    <w:lsdException w:name="Grid Table 1 Light Accent 4" w:uiPriority="46"/>
-    <w:lsdException w:name="Grid Table 2 Accent 4" w:uiPriority="47"/>
-    <w:lsdException w:name="Grid Table 3 Accent 4" w:uiPriority="48"/>
-    <w:lsdException w:name="Grid Table 4 Accent 4" w:uiPriority="49"/>
-    <w:lsdException w:name="Grid Table 5 Dark Accent 4" w:uiPriority="50"/>
-    <w:lsdException w:name="Grid Table 6 Colorful Accent 4" w:uiPriority="51"/>
-    <w:lsdException w:name="Grid Table 7 Colorful Accent 4" w:uiPriority="52"/>
-    <w:lsdException w:name="Grid Table 1 Light Accent 5" w:uiPriority="46"/>
-    <w:lsdException w:name="Grid Table 2 Accent 5" w:uiPriority="47"/>
-    <w:lsdException w:name="Grid Table 3 Accent 5" w:uiPriority="48"/>
-    <w:lsdException w:name="Grid Table 4 Accent 5" w:uiPriority="49"/>
-    <w:lsdException w:name="Grid Table 5 Dark Accent 5" w:uiPriority="50"/>
-    <w:lsdException w:name="Grid Table 6 Colorful Accent 5" w:uiPriority="51"/>
-    <w:lsdException w:name="Grid Table 7 Colorful Accent 5" w:uiPriority="52"/>
-    <w:lsdException w:name="Grid Table 1 Light Accent 6" w:uiPriority="46"/>
-    <w:lsdException w:name="Grid Table 2 Accent 6" w:uiPriority="47"/>
-    <w:lsdException w:name="Grid Table 3 Accent 6" w:uiPriority="48"/>
-    <w:lsdException w:name="Grid Table 4 Accent 6" w:uiPriority="49"/>
-    <w:lsdException w:name="Grid Table 5 Dark Accent 6" w:uiPriority="50"/>
-    <w:lsdException w:name="Grid Table 6 Colorful Accent 6" w:uiPriority="51"/>
-    <w:lsdException w:name="Grid Table 7 Colorful Accent 6" w:uiPriority="52"/>
-    <w:lsdException w:name="List Table 1 Light" w:uiPriority="46"/>
-    <w:lsdException w:name="List Table 2" w:uiPriority="47"/>
-    <w:lsdException w:name="List Table 3" w:uiPriority="48"/>
-    <w:lsdException w:name="List Table 4" w:uiPriority="49"/>
-    <w:lsdException w:name="List Table 5 Dark" w:uiPriority="50"/>
-    <w:lsdException w:name="List Table 6 Colorful" w:uiPriority="51"/>
-    <w:lsdException w:name="List Table 7 Colorful" w:uiPriority="52"/>
-    <w:lsdException w:name="List Table 1 Light Accent 1" w:uiPriority="46"/>
-    <w:lsdException w:name="List Table 2 Accent 1" w:uiPriority="47"/>
-    <w:lsdException w:name="List Table 3 Accent 1" w:uiPriority="48"/>
-    <w:lsdException w:name="List Table 4 Accent 1" w:uiPriority="49"/>
-    <w:lsdException w:name="List Table 5 Dark Accent 1" w:uiPriority="50"/>
-    <w:lsdException w:name="List Table 6 Colorful Accent 1" w:uiPriority="51"/>
-    <w:lsdException w:name="List Table 7 Colorful Accent 1" w:uiPriority="52"/>
-    <w:lsdException w:name="List Table 1 Light Accent 2" w:uiPriority="46"/>
-    <w:lsdException w:name="List Table 2 Accent 2" w:uiPriority="47"/>
-    <w:lsdException w:name="List Table 3 Accent 2" w:uiPriority="48"/>
-    <w:lsdException w:name="List Table 4 Accent 2" w:uiPriority="49"/>
-    <w:lsdException w:name="List Table 5 Dark Accent 2" w:uiPriority="50"/>
-    <w:lsdException w:name="List Table 6 Colorful Accent 2" w:uiPriority="51"/>
-    <w:lsdException w:name="List Table 7 Colorful Accent 2" w:uiPriority="52"/>
-    <w:lsdException w:name="List Table 1 Light Accent 3" w:uiPriority="46"/>
-    <w:lsdException w:name="List Table 2 Accent 3" w:uiPriority="47"/>
-    <w:lsdException w:name="List Table 3 Accent 3" w:uiPriority="48"/>
-    <w:lsdException w:name="List Table 4 Accent 3" w:uiPriority="49"/>
-    <w:lsdException w:name="List Table 5 Dark Accent 3" w:uiPriority="50"/>
-    <w:lsdException w:name="List Table 6 Colorful Accent 3" w:uiPriority="51"/>
-    <w:lsdException w:name="List Table 7 Colorful Accent 3" w:uiPriority="52"/>
-    <w:lsdException w:name="List Table 1 Light Accent 4" w:uiPriority="46"/>
-    <w:lsdException w:name="List Table 2 Accent 4" w:uiPriority="47"/>
-    <w:lsdException w:name="List Table 3 Accent 4" w:uiPriority="48"/>
-    <w:lsdException w:name="List Table 4 Accent 4" w:uiPriority="49"/>
-    <w:lsdException w:name="List Table 5 Dark Accent 4" w:uiPriority="50"/>
-    <w:lsdException w:name="List Table 6 Colorful Accent 4" w:uiPriority="51"/>
-    <w:lsdException w:name="List Table 7 Colorful Accent 4" w:uiPriority="52"/>
-    <w:lsdException w:name="List Table 1 Light Accent 5" w:uiPriority="46"/>
-    <w:lsdException w:name="List Table 2 Accent 5" w:uiPriority="47"/>
-    <w:lsdException w:name="List Table 3 Accent 5" w:uiPriority="48"/>
-    <w:lsdException w:name="List Table 4 Accent 5" w:uiPriority="49"/>
-    <w:lsdException w:name="List Table 5 Dark Accent 5" w:uiPriority="50"/>
-    <w:lsdException w:name="List Table 6 Colorful Accent 5" w:uiPriority="51"/>
-    <w:lsdException w:name="List Table 7 Colorful Accent 5" w:uiPriority="52"/>
-    <w:lsdException w:name="List Table 1 Light Accent 6" w:uiPriority="46"/>
-    <w:lsdException w:name="List Table 2 Accent 6" w:uiPriority="47"/>
-    <w:lsdException w:name="List Table 3 Accent 6" w:uiPriority="48"/>
-    <w:lsdException w:name="List Table 4 Accent 6" w:uiPriority="49"/>
-    <w:lsdException w:name="List Table 5 Dark Accent 6" w:uiPriority="50"/>
-    <w:lsdException w:name="List Table 6 Colorful Accent 6" w:uiPriority="51"/>
-    <w:lsdException w:name="List Table 7 Colorful Accent 6" w:uiPriority="52"/>
+  <w:latentStyles w:defLockedState="0" w:defUIPriority="0" w:defSemiHidden="1" w:defUnhideWhenUsed="1" w:defQFormat="0" w:count="267">
+    <w:lsdException w:name="Normal" w:semiHidden="0" w:unhideWhenUsed="0" w:qFormat="1"/>
+    <w:lsdException w:name="heading 1" w:semiHidden="0" w:unhideWhenUsed="0" w:qFormat="1"/>
+    <w:lsdException w:name="heading 2" w:semiHidden="0" w:unhideWhenUsed="0" w:qFormat="1"/>
+    <w:lsdException w:name="heading 3" w:semiHidden="0" w:unhideWhenUsed="0" w:qFormat="1"/>
+    <w:lsdException w:name="heading 4" w:semiHidden="0" w:unhideWhenUsed="0" w:qFormat="1"/>
+    <w:lsdException w:name="heading 5" w:qFormat="1"/>
+    <w:lsdException w:name="heading 6" w:qFormat="1"/>
+    <w:lsdException w:name="heading 7" w:qFormat="1"/>
+    <w:lsdException w:name="heading 8" w:qFormat="1"/>
+    <w:lsdException w:name="heading 9" w:qFormat="1"/>
+    <w:lsdException w:name="caption" w:qFormat="1"/>
+    <w:lsdException w:name="footnote reference" w:uiPriority="99"/>
+    <w:lsdException w:name="List Number" w:semiHidden="0" w:unhideWhenUsed="0"/>
+    <w:lsdException w:name="List 4" w:semiHidden="0" w:unhideWhenUsed="0"/>
+    <w:lsdException w:name="List 5" w:semiHidden="0" w:unhideWhenUsed="0"/>
+    <w:lsdException w:name="Title" w:semiHidden="0" w:unhideWhenUsed="0" w:qFormat="1"/>
+    <w:lsdException w:name="Subtitle" w:semiHidden="0" w:unhideWhenUsed="0" w:qFormat="1"/>
+    <w:lsdException w:name="Salutation" w:semiHidden="0" w:unhideWhenUsed="0"/>
+    <w:lsdException w:name="Date" w:semiHidden="0" w:unhideWhenUsed="0"/>
+    <w:lsdException w:name="Body Text First Indent" w:semiHidden="0" w:unhideWhenUsed="0"/>
+    <w:lsdException w:name="Strong" w:semiHidden="0" w:unhideWhenUsed="0" w:qFormat="1"/>
+    <w:lsdException w:name="Emphasis" w:semiHidden="0" w:unhideWhenUsed="0" w:qFormat="1"/>
+    <w:lsdException w:name="Normal (Web)" w:uiPriority="99"/>
+    <w:lsdException w:name="No List" w:uiPriority="99"/>
+    <w:lsdException w:name="Table Grid" w:semiHidden="0" w:uiPriority="59" w:unhideWhenUsed="0"/>
+    <w:lsdException w:name="Placeholder Text" w:uiPriority="99" w:unhideWhenUsed="0"/>
+    <w:lsdException w:name="No Spacing" w:semiHidden="0" w:uiPriority="1" w:unhideWhenUsed="0" w:qFormat="1"/>
+    <w:lsdException w:name="Light Shading" w:semiHidden="0" w:uiPriority="60" w:unhideWhenUsed="0"/>
+    <w:lsdException w:name="Light List" w:semiHidden="0" w:uiPriority="61" w:unhideWhenUsed="0"/>
+    <w:lsdException w:name="Light Grid" w:semiHidden="0" w:uiPriority="62" w:unhideWhenUsed="0"/>
+    <w:lsdException w:name="Medium Shading 1" w:semiHidden="0" w:uiPriority="63" w:unhideWhenUsed="0"/>
+    <w:lsdException w:name="Medium Shading 2" w:semiHidden="0" w:uiPriority="64" w:unhideWhenUsed="0"/>
+    <w:lsdException w:name="Medium List 1" w:semiHidden="0" w:uiPriority="65" w:unhideWhenUsed="0"/>
+    <w:lsdException w:name="Medium List 2" w:semiHidden="0" w:uiPriority="66" w:unhideWhenUsed="0"/>
+    <w:lsdException w:name="Medium Grid 1" w:semiHidden="0" w:uiPriority="67" w:unhideWhenUsed="0"/>
+    <w:lsdException w:name="Medium Grid 2" w:semiHidden="0" w:uiPriority="68" w:unhideWhenUsed="0"/>
+    <w:lsdException w:name="Medium Grid 3" w:semiHidden="0" w:uiPriority="69" w:unhideWhenUsed="0"/>
+    <w:lsdException w:name="Dark List" w:semiHidden="0" w:uiPriority="70" w:unhideWhenUsed="0"/>
+    <w:lsdException w:name="Colorful Shading" w:semiHidden="0" w:uiPriority="71" w:unhideWhenUsed="0"/>
+    <w:lsdException w:name="Colorful List" w:semiHidden="0" w:uiPriority="72" w:unhideWhenUsed="0"/>
+    <w:lsdException w:name="Colorful Grid" w:semiHidden="0" w:uiPriority="73" w:unhideWhenUsed="0"/>
+    <w:lsdException w:name="Light Shading Accent 1" w:semiHidden="0" w:uiPriority="60" w:unhideWhenUsed="0"/>
+    <w:lsdException w:name="Light List Accent 1" w:semiHidden="0" w:uiPriority="61" w:unhideWhenUsed="0"/>
+    <w:lsdException w:name="Light Grid Accent 1" w:semiHidden="0" w:uiPriority="62" w:unhideWhenUsed="0"/>
+    <w:lsdException w:name="Medium Shading 1 Accent 1" w:semiHidden="0" w:uiPriority="63" w:unhideWhenUsed="0"/>
+    <w:lsdException w:name="Medium Shading 2 Accent 1" w:semiHidden="0" w:uiPriority="64" w:unhideWhenUsed="0"/>
+    <w:lsdException w:name="Medium List 1 Accent 1" w:semiHidden="0" w:uiPriority="65" w:unhideWhenUsed="0"/>
+    <w:lsdException w:name="Revision" w:uiPriority="99" w:unhideWhenUsed="0"/>
+    <w:lsdException w:name="List Paragraph" w:semiHidden="0" w:uiPriority="34" w:unhideWhenUsed="0" w:qFormat="1"/>
+    <w:lsdException w:name="Quote" w:semiHidden="0" w:uiPriority="29" w:unhideWhenUsed="0" w:qFormat="1"/>
+    <w:lsdException w:name="Intense Quote" w:semiHidden="0" w:uiPriority="30" w:unhideWhenUsed="0" w:qFormat="1"/>
+    <w:lsdException w:name="Medium List 2 Accent 1" w:semiHidden="0" w:uiPriority="66" w:unhideWhenUsed="0"/>
+    <w:lsdException w:name="Medium Grid 1 Accent 1" w:semiHidden="0" w:uiPriority="67" w:unhideWhenUsed="0"/>
+    <w:lsdException w:name="Medium Grid 2 Accent 1" w:semiHidden="0" w:uiPriority="68" w:unhideWhenUsed="0"/>
+    <w:lsdException w:name="Medium Grid 3 Accent 1" w:semiHidden="0" w:uiPriority="69" w:unhideWhenUsed="0"/>
+    <w:lsdException w:name="Dark List Accent 1" w:semiHidden="0" w:uiPriority="70" w:unhideWhenUsed="0"/>
+    <w:lsdException w:name="Colorful Shading Accent 1" w:semiHidden="0" w:uiPriority="71" w:unhideWhenUsed="0"/>
+    <w:lsdException w:name="Colorful List Accent 1" w:semiHidden="0" w:uiPriority="72" w:unhideWhenUsed="0"/>
+    <w:lsdException w:name="Colorful Grid Accent 1" w:semiHidden="0" w:uiPriority="73" w:unhideWhenUsed="0"/>
+    <w:lsdException w:name="Light Shading Accent 2" w:semiHidden="0" w:uiPriority="60" w:unhideWhenUsed="0"/>
+    <w:lsdException w:name="Light List Accent 2" w:semiHidden="0" w:uiPriority="61" w:unhideWhenUsed="0"/>
+    <w:lsdException w:name="Light Grid Accent 2" w:semiHidden="0" w:uiPriority="62" w:unhideWhenUsed="0"/>
+    <w:lsdException w:name="Medium Shading 1 Accent 2" w:semiHidden="0" w:uiPriority="63" w:unhideWhenUsed="0"/>
+    <w:lsdException w:name="Medium Shading 2 Accent 2" w:semiHidden="0" w:uiPriority="64" w:unhideWhenUsed="0"/>
+    <w:lsdException w:name="Medium List 1 Accent 2" w:semiHidden="0" w:uiPriority="65" w:unhideWhenUsed="0"/>
+    <w:lsdException w:name="Medium List 2 Accent 2" w:semiHidden="0" w:uiPriority="66" w:unhideWhenUsed="0"/>
+    <w:lsdException w:name="Medium Grid 1 Accent 2" w:semiHidden="0" w:uiPriority="67" w:unhideWhenUsed="0"/>
+    <w:lsdException w:name="Medium Grid 2 Accent 2" w:semiHidden="0" w:uiPriority="68" w:unhideWhenUsed="0"/>
+    <w:lsdException w:name="Medium Grid 3 Accent 2" w:semiHidden="0" w:uiPriority="69" w:unhideWhenUsed="0"/>
+    <w:lsdException w:name="Dark List Accent 2" w:semiHidden="0" w:uiPriority="70" w:unhideWhenUsed="0"/>
+    <w:lsdException w:name="Colorful Shading Accent 2" w:semiHidden="0" w:uiPriority="71" w:unhideWhenUsed="0"/>
+    <w:lsdException w:name="Colorful List Accent 2" w:semiHidden="0" w:uiPriority="72" w:unhideWhenUsed="0"/>
+    <w:lsdException w:name="Colorful Grid Accent 2" w:semiHidden="0" w:uiPriority="73" w:unhideWhenUsed="0"/>
+    <w:lsdException w:name="Light Shading Accent 3" w:semiHidden="0" w:uiPriority="60" w:unhideWhenUsed="0"/>
+    <w:lsdException w:name="Light List Accent 3" w:semiHidden="0" w:uiPriority="61" w:unhideWhenUsed="0"/>
+    <w:lsdException w:name="Light Grid Accent 3" w:semiHidden="0" w:uiPriority="62" w:unhideWhenUsed="0"/>
+    <w:lsdException w:name="Medium Shading 1 Accent 3" w:semiHidden="0" w:uiPriority="63" w:unhideWhenUsed="0"/>
+    <w:lsdException w:name="Medium Shading 2 Accent 3" w:semiHidden="0" w:uiPriority="64" w:unhideWhenUsed="0"/>
+    <w:lsdException w:name="Medium List 1 Accent 3" w:semiHidden="0" w:uiPriority="65" w:unhideWhenUsed="0"/>
+    <w:lsdException w:name="Medium List 2 Accent 3" w:semiHidden="0" w:uiPriority="66" w:unhideWhenUsed="0"/>
+    <w:lsdException w:name="Medium Grid 1 Accent 3" w:semiHidden="0" w:uiPriority="67" w:unhideWhenUsed="0"/>
+    <w:lsdException w:name="Medium Grid 2 Accent 3" w:semiHidden="0" w:uiPriority="68" w:unhideWhenUsed="0"/>
+    <w:lsdException w:name="Medium Grid 3 Accent 3" w:semiHidden="0" w:uiPriority="69" w:unhideWhenUsed="0"/>
+    <w:lsdException w:name="Dark List Accent 3" w:semiHidden="0" w:uiPriority="70" w:unhideWhenUsed="0"/>
+    <w:lsdException w:name="Colorful Shading Accent 3" w:semiHidden="0" w:uiPriority="71" w:unhideWhenUsed="0"/>
+    <w:lsdException w:name="Colorful List Accent 3" w:semiHidden="0" w:uiPriority="72" w:unhideWhenUsed="0"/>
+    <w:lsdException w:name="Colorful Grid Accent 3" w:semiHidden="0" w:uiPriority="73" w:unhideWhenUsed="0"/>
+    <w:lsdException w:name="Light Shading Accent 4" w:semiHidden="0" w:uiPriority="60" w:unhideWhenUsed="0"/>
+    <w:lsdException w:name="Light List Accent 4" w:semiHidden="0" w:uiPriority="61" w:unhideWhenUsed="0"/>
+    <w:lsdException w:name="Light Grid Accent 4" w:semiHidden="0" w:uiPriority="62" w:unhideWhenUsed="0"/>
+    <w:lsdException w:name="Medium Shading 1 Accent 4" w:semiHidden="0" w:uiPriority="63" w:unhideWhenUsed="0"/>
+    <w:lsdException w:name="Medium Shading 2 Accent 4" w:semiHidden="0" w:uiPriority="64" w:unhideWhenUsed="0"/>
+    <w:lsdException w:name="Medium List 1 Accent 4" w:semiHidden="0" w:uiPriority="65" w:unhideWhenUsed="0"/>
+    <w:lsdException w:name="Medium List 2 Accent 4" w:semiHidden="0" w:uiPriority="66" w:unhideWhenUsed="0"/>
+    <w:lsdException w:name="Medium Grid 1 Accent 4" w:semiHidden="0" w:uiPriority="67" w:unhideWhenUsed="0"/>
+    <w:lsdException w:name="Medium Grid 2 Accent 4" w:semiHidden="0" w:uiPriority="68" w:unhideWhenUsed="0"/>
+    <w:lsdException w:name="Medium Grid 3 Accent 4" w:semiHidden="0" w:uiPriority="69" w:unhideWhenUsed="0"/>
+    <w:lsdException w:name="Dark List Accent 4" w:semiHidden="0" w:uiPriority="70" w:unhideWhenUsed="0"/>
+    <w:lsdException w:name="Colorful Shading Accent 4" w:semiHidden="0" w:uiPriority="71" w:unhideWhenUsed="0"/>
+    <w:lsdException w:name="Colorful List Accent 4" w:semiHidden="0" w:uiPriority="72" w:unhideWhenUsed="0"/>
+    <w:lsdException w:name="Colorful Grid Accent 4" w:semiHidden="0" w:uiPriority="73" w:unhideWhenUsed="0"/>
+    <w:lsdException w:name="Light Shading Accent 5" w:semiHidden="0" w:uiPriority="60" w:unhideWhenUsed="0"/>
+    <w:lsdException w:name="Light List Accent 5" w:semiHidden="0" w:uiPriority="61" w:unhideWhenUsed="0"/>
+    <w:lsdException w:name="Light Grid Accent 5" w:semiHidden="0" w:uiPriority="62" w:unhideWhenUsed="0"/>
+    <w:lsdException w:name="Medium Shading 1 Accent 5" w:semiHidden="0" w:uiPriority="63" w:unhideWhenUsed="0"/>
+    <w:lsdException w:name="Medium Shading 2 Accent 5" w:semiHidden="0" w:uiPriority="64" w:unhideWhenUsed="0"/>
+    <w:lsdException w:name="Medium List 1 Accent 5" w:semiHidden="0" w:uiPriority="65" w:unhideWhenUsed="0"/>
+    <w:lsdException w:name="Medium List 2 Accent 5" w:semiHidden="0" w:uiPriority="66" w:unhideWhenUsed="0"/>
+    <w:lsdException w:name="Medium Grid 1 Accent 5" w:semiHidden="0" w:uiPriority="67" w:unhideWhenUsed="0"/>
+    <w:lsdException w:name="Medium Grid 2 Accent 5" w:semiHidden="0" w:uiPriority="68" w:unhideWhenUsed="0"/>
+    <w:lsdException w:name="Medium Grid 3 Accent 5" w:semiHidden="0" w:uiPriority="69" w:unhideWhenUsed="0"/>
+    <w:lsdException w:name="Dark List Accent 5" w:semiHidden="0" w:uiPriority="70" w:unhideWhenUsed="0"/>
+    <w:lsdException w:name="Colorful Shading Accent 5" w:semiHidden="0" w:uiPriority="71" w:unhideWhenUsed="0"/>
+    <w:lsdException w:name="Colorful List Accent 5" w:semiHidden="0" w:uiPriority="72" w:unhideWhenUsed="0"/>
+    <w:lsdException w:name="Colorful Grid Accent 5" w:semiHidden="0" w:uiPriority="73" w:unhideWhenUsed="0"/>
+    <w:lsdException w:name="Light Shading Accent 6" w:semiHidden="0" w:uiPriority="60" w:unhideWhenUsed="0"/>
+    <w:lsdException w:name="Light List Accent 6" w:semiHidden="0" w:uiPriority="61" w:unhideWhenUsed="0"/>
+    <w:lsdException w:name="Light Grid Accent 6" w:semiHidden="0" w:uiPriority="62" w:unhideWhenUsed="0"/>
+    <w:lsdException w:name="Medium Shading 1 Accent 6" w:semiHidden="0" w:uiPriority="63" w:unhideWhenUsed="0"/>
+    <w:lsdException w:name="Medium Shading 2 Accent 6" w:semiHidden="0" w:uiPriority="64" w:unhideWhenUsed="0"/>
+    <w:lsdException w:name="Medium List 1 Accent 6" w:semiHidden="0" w:uiPriority="65" w:unhideWhenUsed="0"/>
+    <w:lsdException w:name="Medium List 2 Accent 6" w:semiHidden="0" w:uiPriority="66" w:unhideWhenUsed="0"/>
+    <w:lsdException w:name="Medium Grid 1 Accent 6" w:semiHidden="0" w:uiPriority="67" w:unhideWhenUsed="0"/>
+    <w:lsdException w:name="Medium Grid 2 Accent 6" w:semiHidden="0" w:uiPriority="68" w:unhideWhenUsed="0"/>
+    <w:lsdException w:name="Medium Grid 3 Accent 6" w:semiHidden="0" w:uiPriority="69" w:unhideWhenUsed="0"/>
+    <w:lsdException w:name="Dark List Accent 6" w:semiHidden="0" w:uiPriority="70" w:unhideWhenUsed="0"/>
+    <w:lsdException w:name="Colorful Shading Accent 6" w:semiHidden="0" w:uiPriority="71" w:unhideWhenUsed="0"/>
+    <w:lsdException w:name="Colorful List Accent 6" w:semiHidden="0" w:uiPriority="72" w:unhideWhenUsed="0"/>
+    <w:lsdException w:name="Colorful Grid Accent 6" w:semiHidden="0" w:uiPriority="73" w:unhideWhenUsed="0"/>
+    <w:lsdException w:name="Subtle Emphasis" w:semiHidden="0" w:uiPriority="19" w:unhideWhenUsed="0" w:qFormat="1"/>
+    <w:lsdException w:name="Intense Emphasis" w:semiHidden="0" w:uiPriority="21" w:unhideWhenUsed="0" w:qFormat="1"/>
+    <w:lsdException w:name="Subtle Reference" w:semiHidden="0" w:uiPriority="31" w:unhideWhenUsed="0" w:qFormat="1"/>
+    <w:lsdException w:name="Intense Reference" w:semiHidden="0" w:uiPriority="32" w:unhideWhenUsed="0" w:qFormat="1"/>
+    <w:lsdException w:name="Book Title" w:semiHidden="0" w:uiPriority="33" w:unhideWhenUsed="0" w:qFormat="1"/>
+    <w:lsdException w:name="Bibliography" w:uiPriority="37"/>
+    <w:lsdException w:name="TOC Heading" w:uiPriority="39" w:qFormat="1"/>
   </w:latentStyles>
   <w:style w:type="paragraph" w:default="1" w:styleId="Normal">
     <w:name w:val="Normal"/>
@@ -16751,6 +16743,7 @@
       <w:szCs w:val="22"/>
     </w:rPr>
     <w:tblPr>
+      <w:tblInd w:w="0" w:type="dxa"/>
       <w:tblBorders>
         <w:top w:val="single" w:sz="4" w:space="0" w:color="auto"/>
         <w:left w:val="single" w:sz="4" w:space="0" w:color="auto"/>
@@ -16759,6 +16752,558 @@
         <w:insideH w:val="single" w:sz="4" w:space="0" w:color="auto"/>
         <w:insideV w:val="single" w:sz="4" w:space="0" w:color="auto"/>
       </w:tblBorders>
+      <w:tblCellMar>
+        <w:top w:w="0" w:type="dxa"/>
+        <w:left w:w="108" w:type="dxa"/>
+        <w:bottom w:w="0" w:type="dxa"/>
+        <w:right w:w="108" w:type="dxa"/>
+      </w:tblCellMar>
+    </w:tblPr>
+  </w:style>
+  <w:style w:type="paragraph" w:styleId="NormalWeb">
+    <w:name w:val="Normal (Web)"/>
+    <w:basedOn w:val="Normal"/>
+    <w:uiPriority w:val="99"/>
+    <w:unhideWhenUsed/>
+    <w:rsid w:val="002C1237"/>
+    <w:pPr>
+      <w:spacing w:before="100" w:beforeAutospacing="1" w:after="100" w:afterAutospacing="1"/>
+    </w:pPr>
+  </w:style>
+  <w:style w:type="character" w:styleId="FootnoteReference">
+    <w:name w:val="footnote reference"/>
+    <w:basedOn w:val="DefaultParagraphFont"/>
+    <w:uiPriority w:val="99"/>
+    <w:unhideWhenUsed/>
+    <w:rsid w:val="00A9319A"/>
+    <w:rPr>
+      <w:vertAlign w:val="superscript"/>
+    </w:rPr>
+  </w:style>
+  <w:style w:type="character" w:customStyle="1" w:styleId="Heading3Char">
+    <w:name w:val="Heading 3 Char"/>
+    <w:basedOn w:val="DefaultParagraphFont"/>
+    <w:link w:val="Heading3"/>
+    <w:rsid w:val="00265A45"/>
+    <w:rPr>
+      <w:rFonts w:ascii="Book Antiqua" w:hAnsi="Book Antiqua"/>
+      <w:b/>
+      <w:i/>
+      <w:sz w:val="24"/>
+      <w:lang w:val="en-GB"/>
+    </w:rPr>
+  </w:style>
+  <w:style w:type="character" w:customStyle="1" w:styleId="Heading4Char">
+    <w:name w:val="Heading 4 Char"/>
+    <w:basedOn w:val="DefaultParagraphFont"/>
+    <w:link w:val="Heading4"/>
+    <w:rsid w:val="00265A45"/>
+    <w:rPr>
+      <w:rFonts w:ascii="Book Antiqua" w:hAnsi="Book Antiqua"/>
+      <w:b/>
+      <w:caps/>
+      <w:sz w:val="28"/>
+      <w:lang w:val="en-GB"/>
+    </w:rPr>
+  </w:style>
+</w:styles>
+</file>
+
+<file path=word/stylesWithEffects.xml><?xml version="1.0" encoding="utf-8"?>
+<w:styles xmlns:wpc="http://schemas.microsoft.com/office/word/2010/wordprocessingCanvas" xmlns:mc="http://schemas.openxmlformats.org/markup-compatibility/2006" xmlns:o="urn:schemas-microsoft-com:office:office" xmlns:r="http://schemas.openxmlformats.org/officeDocument/2006/relationships" xmlns:m="http://schemas.openxmlformats.org/officeDocument/2006/math" xmlns:v="urn:schemas-microsoft-com:vml" xmlns:wp14="http://schemas.microsoft.com/office/word/2010/wordprocessingDrawing" xmlns:wp="http://schemas.openxmlformats.org/drawingml/2006/wordprocessingDrawing" xmlns:w10="urn:schemas-microsoft-com:office:word" xmlns:w="http://schemas.openxmlformats.org/wordprocessingml/2006/main" xmlns:w14="http://schemas.microsoft.com/office/word/2010/wordml" xmlns:wpg="http://schemas.microsoft.com/office/word/2010/wordprocessingGroup" xmlns:wpi="http://schemas.microsoft.com/office/word/2010/wordprocessingInk" xmlns:wne="http://schemas.microsoft.com/office/word/2006/wordml" xmlns:wps="http://schemas.microsoft.com/office/word/2010/wordprocessingShape" mc:Ignorable="w14 wp14">
+  <w:docDefaults>
+    <w:rPrDefault>
+      <w:rPr>
+        <w:rFonts w:ascii="Times New Roman" w:eastAsia="Times New Roman" w:hAnsi="Times New Roman" w:cs="Times New Roman"/>
+        <w:lang w:val="en-US" w:eastAsia="en-US" w:bidi="ar-SA"/>
+      </w:rPr>
+    </w:rPrDefault>
+    <w:pPrDefault/>
+  </w:docDefaults>
+  <w:latentStyles w:defLockedState="0" w:defUIPriority="0" w:defSemiHidden="1" w:defUnhideWhenUsed="1" w:defQFormat="0" w:count="267">
+    <w:lsdException w:name="Normal" w:semiHidden="0" w:unhideWhenUsed="0" w:qFormat="1"/>
+    <w:lsdException w:name="heading 1" w:semiHidden="0" w:unhideWhenUsed="0" w:qFormat="1"/>
+    <w:lsdException w:name="heading 2" w:semiHidden="0" w:unhideWhenUsed="0" w:qFormat="1"/>
+    <w:lsdException w:name="heading 3" w:semiHidden="0" w:unhideWhenUsed="0" w:qFormat="1"/>
+    <w:lsdException w:name="heading 4" w:semiHidden="0" w:unhideWhenUsed="0" w:qFormat="1"/>
+    <w:lsdException w:name="heading 5" w:qFormat="1"/>
+    <w:lsdException w:name="heading 6" w:qFormat="1"/>
+    <w:lsdException w:name="heading 7" w:qFormat="1"/>
+    <w:lsdException w:name="heading 8" w:qFormat="1"/>
+    <w:lsdException w:name="heading 9" w:qFormat="1"/>
+    <w:lsdException w:name="caption" w:qFormat="1"/>
+    <w:lsdException w:name="footnote reference" w:uiPriority="99"/>
+    <w:lsdException w:name="List Number" w:semiHidden="0" w:unhideWhenUsed="0"/>
+    <w:lsdException w:name="List 4" w:semiHidden="0" w:unhideWhenUsed="0"/>
+    <w:lsdException w:name="List 5" w:semiHidden="0" w:unhideWhenUsed="0"/>
+    <w:lsdException w:name="Title" w:semiHidden="0" w:unhideWhenUsed="0" w:qFormat="1"/>
+    <w:lsdException w:name="Subtitle" w:semiHidden="0" w:unhideWhenUsed="0" w:qFormat="1"/>
+    <w:lsdException w:name="Salutation" w:semiHidden="0" w:unhideWhenUsed="0"/>
+    <w:lsdException w:name="Date" w:semiHidden="0" w:unhideWhenUsed="0"/>
+    <w:lsdException w:name="Body Text First Indent" w:semiHidden="0" w:unhideWhenUsed="0"/>
+    <w:lsdException w:name="Strong" w:semiHidden="0" w:unhideWhenUsed="0" w:qFormat="1"/>
+    <w:lsdException w:name="Emphasis" w:semiHidden="0" w:unhideWhenUsed="0" w:qFormat="1"/>
+    <w:lsdException w:name="Normal (Web)" w:uiPriority="99"/>
+    <w:lsdException w:name="No List" w:uiPriority="99"/>
+    <w:lsdException w:name="Table Grid" w:semiHidden="0" w:uiPriority="59" w:unhideWhenUsed="0"/>
+    <w:lsdException w:name="Placeholder Text" w:uiPriority="99" w:unhideWhenUsed="0"/>
+    <w:lsdException w:name="No Spacing" w:semiHidden="0" w:uiPriority="1" w:unhideWhenUsed="0" w:qFormat="1"/>
+    <w:lsdException w:name="Light Shading" w:semiHidden="0" w:uiPriority="60" w:unhideWhenUsed="0"/>
+    <w:lsdException w:name="Light List" w:semiHidden="0" w:uiPriority="61" w:unhideWhenUsed="0"/>
+    <w:lsdException w:name="Light Grid" w:semiHidden="0" w:uiPriority="62" w:unhideWhenUsed="0"/>
+    <w:lsdException w:name="Medium Shading 1" w:semiHidden="0" w:uiPriority="63" w:unhideWhenUsed="0"/>
+    <w:lsdException w:name="Medium Shading 2" w:semiHidden="0" w:uiPriority="64" w:unhideWhenUsed="0"/>
+    <w:lsdException w:name="Medium List 1" w:semiHidden="0" w:uiPriority="65" w:unhideWhenUsed="0"/>
+    <w:lsdException w:name="Medium List 2" w:semiHidden="0" w:uiPriority="66" w:unhideWhenUsed="0"/>
+    <w:lsdException w:name="Medium Grid 1" w:semiHidden="0" w:uiPriority="67" w:unhideWhenUsed="0"/>
+    <w:lsdException w:name="Medium Grid 2" w:semiHidden="0" w:uiPriority="68" w:unhideWhenUsed="0"/>
+    <w:lsdException w:name="Medium Grid 3" w:semiHidden="0" w:uiPriority="69" w:unhideWhenUsed="0"/>
+    <w:lsdException w:name="Dark List" w:semiHidden="0" w:uiPriority="70" w:unhideWhenUsed="0"/>
+    <w:lsdException w:name="Colorful Shading" w:semiHidden="0" w:uiPriority="71" w:unhideWhenUsed="0"/>
+    <w:lsdException w:name="Colorful List" w:semiHidden="0" w:uiPriority="72" w:unhideWhenUsed="0"/>
+    <w:lsdException w:name="Colorful Grid" w:semiHidden="0" w:uiPriority="73" w:unhideWhenUsed="0"/>
+    <w:lsdException w:name="Light Shading Accent 1" w:semiHidden="0" w:uiPriority="60" w:unhideWhenUsed="0"/>
+    <w:lsdException w:name="Light List Accent 1" w:semiHidden="0" w:uiPriority="61" w:unhideWhenUsed="0"/>
+    <w:lsdException w:name="Light Grid Accent 1" w:semiHidden="0" w:uiPriority="62" w:unhideWhenUsed="0"/>
+    <w:lsdException w:name="Medium Shading 1 Accent 1" w:semiHidden="0" w:uiPriority="63" w:unhideWhenUsed="0"/>
+    <w:lsdException w:name="Medium Shading 2 Accent 1" w:semiHidden="0" w:uiPriority="64" w:unhideWhenUsed="0"/>
+    <w:lsdException w:name="Medium List 1 Accent 1" w:semiHidden="0" w:uiPriority="65" w:unhideWhenUsed="0"/>
+    <w:lsdException w:name="Revision" w:uiPriority="99" w:unhideWhenUsed="0"/>
+    <w:lsdException w:name="List Paragraph" w:semiHidden="0" w:uiPriority="34" w:unhideWhenUsed="0" w:qFormat="1"/>
+    <w:lsdException w:name="Quote" w:semiHidden="0" w:uiPriority="29" w:unhideWhenUsed="0" w:qFormat="1"/>
+    <w:lsdException w:name="Intense Quote" w:semiHidden="0" w:uiPriority="30" w:unhideWhenUsed="0" w:qFormat="1"/>
+    <w:lsdException w:name="Medium List 2 Accent 1" w:semiHidden="0" w:uiPriority="66" w:unhideWhenUsed="0"/>
+    <w:lsdException w:name="Medium Grid 1 Accent 1" w:semiHidden="0" w:uiPriority="67" w:unhideWhenUsed="0"/>
+    <w:lsdException w:name="Medium Grid 2 Accent 1" w:semiHidden="0" w:uiPriority="68" w:unhideWhenUsed="0"/>
+    <w:lsdException w:name="Medium Grid 3 Accent 1" w:semiHidden="0" w:uiPriority="69" w:unhideWhenUsed="0"/>
+    <w:lsdException w:name="Dark List Accent 1" w:semiHidden="0" w:uiPriority="70" w:unhideWhenUsed="0"/>
+    <w:lsdException w:name="Colorful Shading Accent 1" w:semiHidden="0" w:uiPriority="71" w:unhideWhenUsed="0"/>
+    <w:lsdException w:name="Colorful List Accent 1" w:semiHidden="0" w:uiPriority="72" w:unhideWhenUsed="0"/>
+    <w:lsdException w:name="Colorful Grid Accent 1" w:semiHidden="0" w:uiPriority="73" w:unhideWhenUsed="0"/>
+    <w:lsdException w:name="Light Shading Accent 2" w:semiHidden="0" w:uiPriority="60" w:unhideWhenUsed="0"/>
+    <w:lsdException w:name="Light List Accent 2" w:semiHidden="0" w:uiPriority="61" w:unhideWhenUsed="0"/>
+    <w:lsdException w:name="Light Grid Accent 2" w:semiHidden="0" w:uiPriority="62" w:unhideWhenUsed="0"/>
+    <w:lsdException w:name="Medium Shading 1 Accent 2" w:semiHidden="0" w:uiPriority="63" w:unhideWhenUsed="0"/>
+    <w:lsdException w:name="Medium Shading 2 Accent 2" w:semiHidden="0" w:uiPriority="64" w:unhideWhenUsed="0"/>
+    <w:lsdException w:name="Medium List 1 Accent 2" w:semiHidden="0" w:uiPriority="65" w:unhideWhenUsed="0"/>
+    <w:lsdException w:name="Medium List 2 Accent 2" w:semiHidden="0" w:uiPriority="66" w:unhideWhenUsed="0"/>
+    <w:lsdException w:name="Medium Grid 1 Accent 2" w:semiHidden="0" w:uiPriority="67" w:unhideWhenUsed="0"/>
+    <w:lsdException w:name="Medium Grid 2 Accent 2" w:semiHidden="0" w:uiPriority="68" w:unhideWhenUsed="0"/>
+    <w:lsdException w:name="Medium Grid 3 Accent 2" w:semiHidden="0" w:uiPriority="69" w:unhideWhenUsed="0"/>
+    <w:lsdException w:name="Dark List Accent 2" w:semiHidden="0" w:uiPriority="70" w:unhideWhenUsed="0"/>
+    <w:lsdException w:name="Colorful Shading Accent 2" w:semiHidden="0" w:uiPriority="71" w:unhideWhenUsed="0"/>
+    <w:lsdException w:name="Colorful List Accent 2" w:semiHidden="0" w:uiPriority="72" w:unhideWhenUsed="0"/>
+    <w:lsdException w:name="Colorful Grid Accent 2" w:semiHidden="0" w:uiPriority="73" w:unhideWhenUsed="0"/>
+    <w:lsdException w:name="Light Shading Accent 3" w:semiHidden="0" w:uiPriority="60" w:unhideWhenUsed="0"/>
+    <w:lsdException w:name="Light List Accent 3" w:semiHidden="0" w:uiPriority="61" w:unhideWhenUsed="0"/>
+    <w:lsdException w:name="Light Grid Accent 3" w:semiHidden="0" w:uiPriority="62" w:unhideWhenUsed="0"/>
+    <w:lsdException w:name="Medium Shading 1 Accent 3" w:semiHidden="0" w:uiPriority="63" w:unhideWhenUsed="0"/>
+    <w:lsdException w:name="Medium Shading 2 Accent 3" w:semiHidden="0" w:uiPriority="64" w:unhideWhenUsed="0"/>
+    <w:lsdException w:name="Medium List 1 Accent 3" w:semiHidden="0" w:uiPriority="65" w:unhideWhenUsed="0"/>
+    <w:lsdException w:name="Medium List 2 Accent 3" w:semiHidden="0" w:uiPriority="66" w:unhideWhenUsed="0"/>
+    <w:lsdException w:name="Medium Grid 1 Accent 3" w:semiHidden="0" w:uiPriority="67" w:unhideWhenUsed="0"/>
+    <w:lsdException w:name="Medium Grid 2 Accent 3" w:semiHidden="0" w:uiPriority="68" w:unhideWhenUsed="0"/>
+    <w:lsdException w:name="Medium Grid 3 Accent 3" w:semiHidden="0" w:uiPriority="69" w:unhideWhenUsed="0"/>
+    <w:lsdException w:name="Dark List Accent 3" w:semiHidden="0" w:uiPriority="70" w:unhideWhenUsed="0"/>
+    <w:lsdException w:name="Colorful Shading Accent 3" w:semiHidden="0" w:uiPriority="71" w:unhideWhenUsed="0"/>
+    <w:lsdException w:name="Colorful List Accent 3" w:semiHidden="0" w:uiPriority="72" w:unhideWhenUsed="0"/>
+    <w:lsdException w:name="Colorful Grid Accent 3" w:semiHidden="0" w:uiPriority="73" w:unhideWhenUsed="0"/>
+    <w:lsdException w:name="Light Shading Accent 4" w:semiHidden="0" w:uiPriority="60" w:unhideWhenUsed="0"/>
+    <w:lsdException w:name="Light List Accent 4" w:semiHidden="0" w:uiPriority="61" w:unhideWhenUsed="0"/>
+    <w:lsdException w:name="Light Grid Accent 4" w:semiHidden="0" w:uiPriority="62" w:unhideWhenUsed="0"/>
+    <w:lsdException w:name="Medium Shading 1 Accent 4" w:semiHidden="0" w:uiPriority="63" w:unhideWhenUsed="0"/>
+    <w:lsdException w:name="Medium Shading 2 Accent 4" w:semiHidden="0" w:uiPriority="64" w:unhideWhenUsed="0"/>
+    <w:lsdException w:name="Medium List 1 Accent 4" w:semiHidden="0" w:uiPriority="65" w:unhideWhenUsed="0"/>
+    <w:lsdException w:name="Medium List 2 Accent 4" w:semiHidden="0" w:uiPriority="66" w:unhideWhenUsed="0"/>
+    <w:lsdException w:name="Medium Grid 1 Accent 4" w:semiHidden="0" w:uiPriority="67" w:unhideWhenUsed="0"/>
+    <w:lsdException w:name="Medium Grid 2 Accent 4" w:semiHidden="0" w:uiPriority="68" w:unhideWhenUsed="0"/>
+    <w:lsdException w:name="Medium Grid 3 Accent 4" w:semiHidden="0" w:uiPriority="69" w:unhideWhenUsed="0"/>
+    <w:lsdException w:name="Dark List Accent 4" w:semiHidden="0" w:uiPriority="70" w:unhideWhenUsed="0"/>
+    <w:lsdException w:name="Colorful Shading Accent 4" w:semiHidden="0" w:uiPriority="71" w:unhideWhenUsed="0"/>
+    <w:lsdException w:name="Colorful List Accent 4" w:semiHidden="0" w:uiPriority="72" w:unhideWhenUsed="0"/>
+    <w:lsdException w:name="Colorful Grid Accent 4" w:semiHidden="0" w:uiPriority="73" w:unhideWhenUsed="0"/>
+    <w:lsdException w:name="Light Shading Accent 5" w:semiHidden="0" w:uiPriority="60" w:unhideWhenUsed="0"/>
+    <w:lsdException w:name="Light List Accent 5" w:semiHidden="0" w:uiPriority="61" w:unhideWhenUsed="0"/>
+    <w:lsdException w:name="Light Grid Accent 5" w:semiHidden="0" w:uiPriority="62" w:unhideWhenUsed="0"/>
+    <w:lsdException w:name="Medium Shading 1 Accent 5" w:semiHidden="0" w:uiPriority="63" w:unhideWhenUsed="0"/>
+    <w:lsdException w:name="Medium Shading 2 Accent 5" w:semiHidden="0" w:uiPriority="64" w:unhideWhenUsed="0"/>
+    <w:lsdException w:name="Medium List 1 Accent 5" w:semiHidden="0" w:uiPriority="65" w:unhideWhenUsed="0"/>
+    <w:lsdException w:name="Medium List 2 Accent 5" w:semiHidden="0" w:uiPriority="66" w:unhideWhenUsed="0"/>
+    <w:lsdException w:name="Medium Grid 1 Accent 5" w:semiHidden="0" w:uiPriority="67" w:unhideWhenUsed="0"/>
+    <w:lsdException w:name="Medium Grid 2 Accent 5" w:semiHidden="0" w:uiPriority="68" w:unhideWhenUsed="0"/>
+    <w:lsdException w:name="Medium Grid 3 Accent 5" w:semiHidden="0" w:uiPriority="69" w:unhideWhenUsed="0"/>
+    <w:lsdException w:name="Dark List Accent 5" w:semiHidden="0" w:uiPriority="70" w:unhideWhenUsed="0"/>
+    <w:lsdException w:name="Colorful Shading Accent 5" w:semiHidden="0" w:uiPriority="71" w:unhideWhenUsed="0"/>
+    <w:lsdException w:name="Colorful List Accent 5" w:semiHidden="0" w:uiPriority="72" w:unhideWhenUsed="0"/>
+    <w:lsdException w:name="Colorful Grid Accent 5" w:semiHidden="0" w:uiPriority="73" w:unhideWhenUsed="0"/>
+    <w:lsdException w:name="Light Shading Accent 6" w:semiHidden="0" w:uiPriority="60" w:unhideWhenUsed="0"/>
+    <w:lsdException w:name="Light List Accent 6" w:semiHidden="0" w:uiPriority="61" w:unhideWhenUsed="0"/>
+    <w:lsdException w:name="Light Grid Accent 6" w:semiHidden="0" w:uiPriority="62" w:unhideWhenUsed="0"/>
+    <w:lsdException w:name="Medium Shading 1 Accent 6" w:semiHidden="0" w:uiPriority="63" w:unhideWhenUsed="0"/>
+    <w:lsdException w:name="Medium Shading 2 Accent 6" w:semiHidden="0" w:uiPriority="64" w:unhideWhenUsed="0"/>
+    <w:lsdException w:name="Medium List 1 Accent 6" w:semiHidden="0" w:uiPriority="65" w:unhideWhenUsed="0"/>
+    <w:lsdException w:name="Medium List 2 Accent 6" w:semiHidden="0" w:uiPriority="66" w:unhideWhenUsed="0"/>
+    <w:lsdException w:name="Medium Grid 1 Accent 6" w:semiHidden="0" w:uiPriority="67" w:unhideWhenUsed="0"/>
+    <w:lsdException w:name="Medium Grid 2 Accent 6" w:semiHidden="0" w:uiPriority="68" w:unhideWhenUsed="0"/>
+    <w:lsdException w:name="Medium Grid 3 Accent 6" w:semiHidden="0" w:uiPriority="69" w:unhideWhenUsed="0"/>
+    <w:lsdException w:name="Dark List Accent 6" w:semiHidden="0" w:uiPriority="70" w:unhideWhenUsed="0"/>
+    <w:lsdException w:name="Colorful Shading Accent 6" w:semiHidden="0" w:uiPriority="71" w:unhideWhenUsed="0"/>
+    <w:lsdException w:name="Colorful List Accent 6" w:semiHidden="0" w:uiPriority="72" w:unhideWhenUsed="0"/>
+    <w:lsdException w:name="Colorful Grid Accent 6" w:semiHidden="0" w:uiPriority="73" w:unhideWhenUsed="0"/>
+    <w:lsdException w:name="Subtle Emphasis" w:semiHidden="0" w:uiPriority="19" w:unhideWhenUsed="0" w:qFormat="1"/>
+    <w:lsdException w:name="Intense Emphasis" w:semiHidden="0" w:uiPriority="21" w:unhideWhenUsed="0" w:qFormat="1"/>
+    <w:lsdException w:name="Subtle Reference" w:semiHidden="0" w:uiPriority="31" w:unhideWhenUsed="0" w:qFormat="1"/>
+    <w:lsdException w:name="Intense Reference" w:semiHidden="0" w:uiPriority="32" w:unhideWhenUsed="0" w:qFormat="1"/>
+    <w:lsdException w:name="Book Title" w:semiHidden="0" w:uiPriority="33" w:unhideWhenUsed="0" w:qFormat="1"/>
+    <w:lsdException w:name="Bibliography" w:uiPriority="37"/>
+    <w:lsdException w:name="TOC Heading" w:uiPriority="39" w:qFormat="1"/>
+  </w:latentStyles>
+  <w:style w:type="paragraph" w:default="1" w:styleId="Normal">
+    <w:name w:val="Normal"/>
+    <w:qFormat/>
+    <w:rPr>
+      <w:sz w:val="24"/>
+      <w:szCs w:val="24"/>
+      <w:lang w:val="en-GB" w:eastAsia="en-GB"/>
+    </w:rPr>
+  </w:style>
+  <w:style w:type="paragraph" w:styleId="Heading1">
+    <w:name w:val="heading 1"/>
+    <w:basedOn w:val="Normal"/>
+    <w:next w:val="Normal"/>
+    <w:link w:val="Heading1Char"/>
+    <w:qFormat/>
+    <w:rsid w:val="00C1131D"/>
+    <w:pPr>
+      <w:keepNext/>
+      <w:keepLines/>
+      <w:spacing w:before="480" w:line="360" w:lineRule="auto"/>
+      <w:jc w:val="center"/>
+      <w:outlineLvl w:val="0"/>
+    </w:pPr>
+    <w:rPr>
+      <w:rFonts w:asciiTheme="majorBidi" w:eastAsiaTheme="majorEastAsia" w:hAnsiTheme="majorBidi" w:cstheme="majorBidi"/>
+      <w:b/>
+      <w:bCs/>
+      <w:color w:val="000000" w:themeColor="text1"/>
+      <w:sz w:val="28"/>
+      <w:szCs w:val="28"/>
+    </w:rPr>
+  </w:style>
+  <w:style w:type="paragraph" w:styleId="Heading2">
+    <w:name w:val="heading 2"/>
+    <w:basedOn w:val="Normal"/>
+    <w:next w:val="Normal"/>
+    <w:link w:val="Heading2Char"/>
+    <w:qFormat/>
+    <w:rsid w:val="003921B3"/>
+    <w:pPr>
+      <w:keepNext/>
+      <w:keepLines/>
+      <w:widowControl w:val="0"/>
+      <w:spacing w:before="240" w:after="240"/>
+      <w:ind w:left="851" w:hanging="851"/>
+      <w:jc w:val="both"/>
+      <w:outlineLvl w:val="1"/>
+    </w:pPr>
+    <w:rPr>
+      <w:rFonts w:ascii="Book Antiqua" w:hAnsi="Book Antiqua"/>
+      <w:b/>
+      <w:sz w:val="28"/>
+      <w:szCs w:val="20"/>
+      <w:lang w:eastAsia="en-US"/>
+    </w:rPr>
+  </w:style>
+  <w:style w:type="paragraph" w:styleId="Heading3">
+    <w:name w:val="heading 3"/>
+    <w:basedOn w:val="Heading2"/>
+    <w:next w:val="Normal"/>
+    <w:link w:val="Heading3Char"/>
+    <w:qFormat/>
+    <w:rsid w:val="003921B3"/>
+    <w:pPr>
+      <w:spacing w:after="120"/>
+      <w:ind w:left="0" w:firstLine="0"/>
+      <w:outlineLvl w:val="2"/>
+    </w:pPr>
+    <w:rPr>
+      <w:i/>
+      <w:sz w:val="24"/>
+    </w:rPr>
+  </w:style>
+  <w:style w:type="paragraph" w:styleId="Heading4">
+    <w:name w:val="heading 4"/>
+    <w:basedOn w:val="Heading2"/>
+    <w:next w:val="Normal"/>
+    <w:link w:val="Heading4Char"/>
+    <w:qFormat/>
+    <w:rsid w:val="003921B3"/>
+    <w:pPr>
+      <w:spacing w:before="120" w:after="120"/>
+      <w:ind w:left="0" w:hanging="567"/>
+      <w:outlineLvl w:val="3"/>
+    </w:pPr>
+    <w:rPr>
+      <w:caps/>
+    </w:rPr>
+  </w:style>
+  <w:style w:type="character" w:default="1" w:styleId="DefaultParagraphFont">
+    <w:name w:val="Default Paragraph Font"/>
+    <w:uiPriority w:val="1"/>
+    <w:semiHidden/>
+    <w:unhideWhenUsed/>
+  </w:style>
+  <w:style w:type="table" w:default="1" w:styleId="TableNormal">
+    <w:name w:val="Normal Table"/>
+    <w:uiPriority w:val="99"/>
+    <w:semiHidden/>
+    <w:unhideWhenUsed/>
+    <w:tblPr>
+      <w:tblInd w:w="0" w:type="dxa"/>
+      <w:tblCellMar>
+        <w:top w:w="0" w:type="dxa"/>
+        <w:left w:w="108" w:type="dxa"/>
+        <w:bottom w:w="0" w:type="dxa"/>
+        <w:right w:w="108" w:type="dxa"/>
+      </w:tblCellMar>
+    </w:tblPr>
+  </w:style>
+  <w:style w:type="numbering" w:default="1" w:styleId="NoList">
+    <w:name w:val="No List"/>
+    <w:uiPriority w:val="99"/>
+    <w:semiHidden/>
+    <w:unhideWhenUsed/>
+  </w:style>
+  <w:style w:type="paragraph" w:styleId="CommentText">
+    <w:name w:val="annotation text"/>
+    <w:basedOn w:val="Normal"/>
+    <w:link w:val="CommentTextChar"/>
+    <w:semiHidden/>
+    <w:rsid w:val="003921B3"/>
+    <w:pPr>
+      <w:widowControl w:val="0"/>
+      <w:jc w:val="both"/>
+    </w:pPr>
+    <w:rPr>
+      <w:rFonts w:ascii="Book Antiqua" w:hAnsi="Book Antiqua"/>
+      <w:sz w:val="20"/>
+      <w:szCs w:val="20"/>
+      <w:lang w:eastAsia="x-none"/>
+    </w:rPr>
+  </w:style>
+  <w:style w:type="paragraph" w:customStyle="1" w:styleId="BulletBox">
+    <w:name w:val="BulletBox"/>
+    <w:basedOn w:val="Normal"/>
+    <w:rsid w:val="003921B3"/>
+    <w:pPr>
+      <w:widowControl w:val="0"/>
+      <w:numPr>
+        <w:numId w:val="1"/>
+      </w:numPr>
+      <w:tabs>
+        <w:tab w:val="left" w:pos="228"/>
+      </w:tabs>
+    </w:pPr>
+    <w:rPr>
+      <w:sz w:val="20"/>
+      <w:szCs w:val="20"/>
+      <w:lang w:eastAsia="en-US"/>
+    </w:rPr>
+  </w:style>
+  <w:style w:type="paragraph" w:styleId="ListParagraph">
+    <w:name w:val="List Paragraph"/>
+    <w:basedOn w:val="Normal"/>
+    <w:uiPriority w:val="34"/>
+    <w:qFormat/>
+    <w:rsid w:val="001524F5"/>
+    <w:pPr>
+      <w:ind w:left="708"/>
+    </w:pPr>
+  </w:style>
+  <w:style w:type="paragraph" w:customStyle="1" w:styleId="Pasus">
+    <w:name w:val="Pasus"/>
+    <w:basedOn w:val="Normal"/>
+    <w:link w:val="PasusChar1"/>
+    <w:rsid w:val="00B61B65"/>
+    <w:pPr>
+      <w:spacing w:before="120" w:after="120"/>
+      <w:jc w:val="both"/>
+    </w:pPr>
+    <w:rPr>
+      <w:rFonts w:ascii="Arial" w:hAnsi="Arial"/>
+      <w:sz w:val="20"/>
+      <w:szCs w:val="20"/>
+      <w:lang w:eastAsia="x-none"/>
+    </w:rPr>
+  </w:style>
+  <w:style w:type="character" w:customStyle="1" w:styleId="PasusChar1">
+    <w:name w:val="Pasus Char1"/>
+    <w:link w:val="Pasus"/>
+    <w:rsid w:val="00B61B65"/>
+    <w:rPr>
+      <w:rFonts w:ascii="Arial" w:hAnsi="Arial" w:cs="Arial"/>
+      <w:lang w:val="en-GB"/>
+    </w:rPr>
+  </w:style>
+  <w:style w:type="character" w:customStyle="1" w:styleId="hps">
+    <w:name w:val="hps"/>
+    <w:rsid w:val="003F17FF"/>
+  </w:style>
+  <w:style w:type="paragraph" w:customStyle="1" w:styleId="Paragraph">
+    <w:name w:val="Paragraph"/>
+    <w:basedOn w:val="Normal"/>
+    <w:rsid w:val="00DF77A6"/>
+    <w:pPr>
+      <w:tabs>
+        <w:tab w:val="left" w:pos="851"/>
+        <w:tab w:val="left" w:pos="1701"/>
+      </w:tabs>
+      <w:spacing w:before="60" w:after="60"/>
+      <w:ind w:left="851"/>
+    </w:pPr>
+    <w:rPr>
+      <w:sz w:val="22"/>
+      <w:szCs w:val="20"/>
+      <w:lang w:eastAsia="en-US"/>
+    </w:rPr>
+  </w:style>
+  <w:style w:type="character" w:styleId="CommentReference">
+    <w:name w:val="annotation reference"/>
+    <w:rsid w:val="00D56243"/>
+    <w:rPr>
+      <w:sz w:val="16"/>
+      <w:szCs w:val="16"/>
+    </w:rPr>
+  </w:style>
+  <w:style w:type="character" w:customStyle="1" w:styleId="CommentTextChar">
+    <w:name w:val="Comment Text Char"/>
+    <w:link w:val="CommentText"/>
+    <w:semiHidden/>
+    <w:rsid w:val="00D56243"/>
+    <w:rPr>
+      <w:rFonts w:ascii="Book Antiqua" w:hAnsi="Book Antiqua"/>
+      <w:lang w:val="en-GB"/>
+    </w:rPr>
+  </w:style>
+  <w:style w:type="paragraph" w:styleId="BalloonText">
+    <w:name w:val="Balloon Text"/>
+    <w:basedOn w:val="Normal"/>
+    <w:link w:val="BalloonTextChar"/>
+    <w:rsid w:val="00D56243"/>
+    <w:rPr>
+      <w:rFonts w:ascii="Tahoma" w:hAnsi="Tahoma"/>
+      <w:sz w:val="16"/>
+      <w:szCs w:val="16"/>
+    </w:rPr>
+  </w:style>
+  <w:style w:type="character" w:customStyle="1" w:styleId="BalloonTextChar">
+    <w:name w:val="Balloon Text Char"/>
+    <w:link w:val="BalloonText"/>
+    <w:rsid w:val="00D56243"/>
+    <w:rPr>
+      <w:rFonts w:ascii="Tahoma" w:hAnsi="Tahoma" w:cs="Tahoma"/>
+      <w:sz w:val="16"/>
+      <w:szCs w:val="16"/>
+      <w:lang w:val="en-GB" w:eastAsia="en-GB"/>
+    </w:rPr>
+  </w:style>
+  <w:style w:type="paragraph" w:styleId="Header">
+    <w:name w:val="header"/>
+    <w:basedOn w:val="Normal"/>
+    <w:link w:val="HeaderChar"/>
+    <w:rsid w:val="00CA6841"/>
+    <w:pPr>
+      <w:tabs>
+        <w:tab w:val="center" w:pos="4680"/>
+        <w:tab w:val="right" w:pos="9360"/>
+      </w:tabs>
+    </w:pPr>
+  </w:style>
+  <w:style w:type="character" w:customStyle="1" w:styleId="HeaderChar">
+    <w:name w:val="Header Char"/>
+    <w:link w:val="Header"/>
+    <w:rsid w:val="00CA6841"/>
+    <w:rPr>
+      <w:sz w:val="24"/>
+      <w:szCs w:val="24"/>
+      <w:lang w:val="en-GB" w:eastAsia="en-GB"/>
+    </w:rPr>
+  </w:style>
+  <w:style w:type="paragraph" w:styleId="Footer">
+    <w:name w:val="footer"/>
+    <w:basedOn w:val="Normal"/>
+    <w:link w:val="FooterChar"/>
+    <w:rsid w:val="00CA6841"/>
+    <w:pPr>
+      <w:tabs>
+        <w:tab w:val="center" w:pos="4680"/>
+        <w:tab w:val="right" w:pos="9360"/>
+      </w:tabs>
+    </w:pPr>
+  </w:style>
+  <w:style w:type="character" w:customStyle="1" w:styleId="FooterChar">
+    <w:name w:val="Footer Char"/>
+    <w:link w:val="Footer"/>
+    <w:rsid w:val="00CA6841"/>
+    <w:rPr>
+      <w:sz w:val="24"/>
+      <w:szCs w:val="24"/>
+      <w:lang w:val="en-GB" w:eastAsia="en-GB"/>
+    </w:rPr>
+  </w:style>
+  <w:style w:type="character" w:customStyle="1" w:styleId="Heading2Char">
+    <w:name w:val="Heading 2 Char"/>
+    <w:basedOn w:val="DefaultParagraphFont"/>
+    <w:link w:val="Heading2"/>
+    <w:rsid w:val="00C1131D"/>
+    <w:rPr>
+      <w:rFonts w:ascii="Book Antiqua" w:hAnsi="Book Antiqua"/>
+      <w:b/>
+      <w:sz w:val="28"/>
+      <w:lang w:val="en-GB"/>
+    </w:rPr>
+  </w:style>
+  <w:style w:type="character" w:customStyle="1" w:styleId="Heading1Char">
+    <w:name w:val="Heading 1 Char"/>
+    <w:basedOn w:val="DefaultParagraphFont"/>
+    <w:link w:val="Heading1"/>
+    <w:rsid w:val="00C1131D"/>
+    <w:rPr>
+      <w:rFonts w:asciiTheme="majorBidi" w:eastAsiaTheme="majorEastAsia" w:hAnsiTheme="majorBidi" w:cstheme="majorBidi"/>
+      <w:b/>
+      <w:bCs/>
+      <w:color w:val="000000" w:themeColor="text1"/>
+      <w:sz w:val="28"/>
+      <w:szCs w:val="28"/>
+      <w:lang w:val="en-GB" w:eastAsia="en-GB"/>
+    </w:rPr>
+  </w:style>
+  <w:style w:type="table" w:styleId="TableGrid">
+    <w:name w:val="Table Grid"/>
+    <w:basedOn w:val="TableNormal"/>
+    <w:uiPriority w:val="59"/>
+    <w:rsid w:val="00C1131D"/>
+    <w:rPr>
+      <w:rFonts w:asciiTheme="minorHAnsi" w:eastAsiaTheme="minorHAnsi" w:hAnsiTheme="minorHAnsi" w:cstheme="minorBidi"/>
+      <w:sz w:val="22"/>
+      <w:szCs w:val="22"/>
+    </w:rPr>
+    <w:tblPr>
+      <w:tblInd w:w="0" w:type="dxa"/>
+      <w:tblBorders>
+        <w:top w:val="single" w:sz="4" w:space="0" w:color="auto"/>
+        <w:left w:val="single" w:sz="4" w:space="0" w:color="auto"/>
+        <w:bottom w:val="single" w:sz="4" w:space="0" w:color="auto"/>
+        <w:right w:val="single" w:sz="4" w:space="0" w:color="auto"/>
+        <w:insideH w:val="single" w:sz="4" w:space="0" w:color="auto"/>
+        <w:insideV w:val="single" w:sz="4" w:space="0" w:color="auto"/>
+      </w:tblBorders>
+      <w:tblCellMar>
+        <w:top w:w="0" w:type="dxa"/>
+        <w:left w:w="108" w:type="dxa"/>
+        <w:bottom w:w="0" w:type="dxa"/>
+        <w:right w:w="108" w:type="dxa"/>
+      </w:tblCellMar>
     </w:tblPr>
   </w:style>
   <w:style w:type="paragraph" w:styleId="NormalWeb">

</xml_diff>